<commit_message>
Ajout de la conclusion
</commit_message>
<xml_diff>
--- a/tp2/doc/OAD_TP2 - Rapport.docx
+++ b/tp2/doc/OAD_TP2 - Rapport.docx
@@ -309,7 +309,7 @@
           </mc:Choice>
           <mc:Fallback>
             <w:pict>
-              <v:group w14:anchorId="2E1EF8EB" id="Groupe 3" o:spid="_x0000_s1026" style="position:absolute;margin-left:0;margin-top:-.5pt;width:139.65pt;height:842.4pt;z-index:251659264;mso-left-percent:750;mso-position-horizontal-relative:page;mso-position-vertical-relative:page;mso-left-percent:750;mso-width-relative:margin" coordsize="17742,106984" o:gfxdata="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">
+              <v:group w14:anchorId="61221E74" id="Groupe 3" o:spid="_x0000_s1026" style="position:absolute;margin-left:0;margin-top:-.5pt;width:139.65pt;height:842.4pt;z-index:251659264;mso-left-percent:750;mso-position-horizontal-relative:page;mso-position-vertical-relative:page;mso-left-percent:750;mso-width-relative:margin" coordsize="17742,106984" o:gfxdata="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">
                 <v:group id="Group 77" o:spid="_x0000_s1027" style="position:absolute;left:3089;width:14653;height:106984" coordorigin="6022,8835" coordsize="2310,16114" o:gfxdata="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">
                   <v:rect id="Rectangle 78" o:spid="_x0000_s1028" style="position:absolute;left:6676;top:8835;width:1512;height:16114;visibility:visible;mso-wrap-style:square;v-text-anchor:top" o:gfxdata="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" filled="f" strokecolor="#bfb675"/>
                   <v:shapetype id="_x0000_t32" coordsize="21600,21600" o:spt="32" o:oned="t" path="m,l21600,21600e" filled="f">
@@ -1071,7 +1071,7 @@
           <w:r>
             <w:fldChar w:fldCharType="separate"/>
           </w:r>
-          <w:hyperlink w:anchor="_Toc436314983" w:history="1">
+          <w:hyperlink w:anchor="_Toc436321017" w:history="1">
             <w:r>
               <w:rPr>
                 <w:rStyle w:val="Lienhypertexte"/>
@@ -1098,7 +1098,7 @@
                 <w:noProof/>
                 <w:webHidden/>
               </w:rPr>
-              <w:instrText xml:space="preserve"> PAGEREF _Toc436314983 \h </w:instrText>
+              <w:instrText xml:space="preserve"> PAGEREF _Toc436321017 \h </w:instrText>
             </w:r>
             <w:r>
               <w:rPr>
@@ -1142,7 +1142,7 @@
               <w:szCs w:val="22"/>
             </w:rPr>
           </w:pPr>
-          <w:hyperlink w:anchor="_Toc436314984" w:history="1">
+          <w:hyperlink w:anchor="_Toc436321018" w:history="1">
             <w:r>
               <w:rPr>
                 <w:rStyle w:val="Lienhypertexte"/>
@@ -1169,7 +1169,7 @@
                 <w:noProof/>
                 <w:webHidden/>
               </w:rPr>
-              <w:instrText xml:space="preserve"> PAGEREF _Toc436314984 \h </w:instrText>
+              <w:instrText xml:space="preserve"> PAGEREF _Toc436321018 \h </w:instrText>
             </w:r>
             <w:r>
               <w:rPr>
@@ -1213,7 +1213,7 @@
               <w:szCs w:val="22"/>
             </w:rPr>
           </w:pPr>
-          <w:hyperlink w:anchor="_Toc436314985" w:history="1">
+          <w:hyperlink w:anchor="_Toc436321019" w:history="1">
             <w:r>
               <w:rPr>
                 <w:rStyle w:val="Lienhypertexte"/>
@@ -1240,7 +1240,7 @@
                 <w:noProof/>
                 <w:webHidden/>
               </w:rPr>
-              <w:instrText xml:space="preserve"> PAGEREF _Toc436314985 \h </w:instrText>
+              <w:instrText xml:space="preserve"> PAGEREF _Toc436321019 \h </w:instrText>
             </w:r>
             <w:r>
               <w:rPr>
@@ -1284,7 +1284,7 @@
               <w:szCs w:val="22"/>
             </w:rPr>
           </w:pPr>
-          <w:hyperlink w:anchor="_Toc436314986" w:history="1">
+          <w:hyperlink w:anchor="_Toc436321020" w:history="1">
             <w:r>
               <w:rPr>
                 <w:rStyle w:val="Lienhypertexte"/>
@@ -1311,7 +1311,7 @@
                 <w:noProof/>
                 <w:webHidden/>
               </w:rPr>
-              <w:instrText xml:space="preserve"> PAGEREF _Toc436314986 \h </w:instrText>
+              <w:instrText xml:space="preserve"> PAGEREF _Toc436321020 \h </w:instrText>
             </w:r>
             <w:r>
               <w:rPr>
@@ -1355,7 +1355,7 @@
               <w:szCs w:val="22"/>
             </w:rPr>
           </w:pPr>
-          <w:hyperlink w:anchor="_Toc436314987" w:history="1">
+          <w:hyperlink w:anchor="_Toc436321021" w:history="1">
             <w:r>
               <w:rPr>
                 <w:rStyle w:val="Lienhypertexte"/>
@@ -1382,7 +1382,7 @@
                 <w:noProof/>
                 <w:webHidden/>
               </w:rPr>
-              <w:instrText xml:space="preserve"> PAGEREF _Toc436314987 \h </w:instrText>
+              <w:instrText xml:space="preserve"> PAGEREF _Toc436321021 \h </w:instrText>
             </w:r>
             <w:r>
               <w:rPr>
@@ -1426,7 +1426,7 @@
               <w:szCs w:val="22"/>
             </w:rPr>
           </w:pPr>
-          <w:hyperlink w:anchor="_Toc436314988" w:history="1">
+          <w:hyperlink w:anchor="_Toc436321022" w:history="1">
             <w:r>
               <w:rPr>
                 <w:rStyle w:val="Lienhypertexte"/>
@@ -1453,7 +1453,7 @@
                 <w:noProof/>
                 <w:webHidden/>
               </w:rPr>
-              <w:instrText xml:space="preserve"> PAGEREF _Toc436314988 \h </w:instrText>
+              <w:instrText xml:space="preserve"> PAGEREF _Toc436321022 \h </w:instrText>
             </w:r>
             <w:r>
               <w:rPr>
@@ -1497,7 +1497,7 @@
               <w:szCs w:val="22"/>
             </w:rPr>
           </w:pPr>
-          <w:hyperlink w:anchor="_Toc436314989" w:history="1">
+          <w:hyperlink w:anchor="_Toc436321023" w:history="1">
             <w:r>
               <w:rPr>
                 <w:rStyle w:val="Lienhypertexte"/>
@@ -1524,7 +1524,7 @@
                 <w:noProof/>
                 <w:webHidden/>
               </w:rPr>
-              <w:instrText xml:space="preserve"> PAGEREF _Toc436314989 \h </w:instrText>
+              <w:instrText xml:space="preserve"> PAGEREF _Toc436321023 \h </w:instrText>
             </w:r>
             <w:r>
               <w:rPr>
@@ -1568,7 +1568,7 @@
               <w:szCs w:val="22"/>
             </w:rPr>
           </w:pPr>
-          <w:hyperlink w:anchor="_Toc436314990" w:history="1">
+          <w:hyperlink w:anchor="_Toc436321024" w:history="1">
             <w:r>
               <w:rPr>
                 <w:rStyle w:val="Lienhypertexte"/>
@@ -1595,7 +1595,7 @@
                 <w:noProof/>
                 <w:webHidden/>
               </w:rPr>
-              <w:instrText xml:space="preserve"> PAGEREF _Toc436314990 \h </w:instrText>
+              <w:instrText xml:space="preserve"> PAGEREF _Toc436321024 \h </w:instrText>
             </w:r>
             <w:r>
               <w:rPr>
@@ -1639,7 +1639,7 @@
               <w:szCs w:val="22"/>
             </w:rPr>
           </w:pPr>
-          <w:hyperlink w:anchor="_Toc436314991" w:history="1">
+          <w:hyperlink w:anchor="_Toc436321025" w:history="1">
             <w:r>
               <w:rPr>
                 <w:rStyle w:val="Lienhypertexte"/>
@@ -1666,7 +1666,7 @@
                 <w:noProof/>
                 <w:webHidden/>
               </w:rPr>
-              <w:instrText xml:space="preserve"> PAGEREF _Toc436314991 \h </w:instrText>
+              <w:instrText xml:space="preserve"> PAGEREF _Toc436321025 \h </w:instrText>
             </w:r>
             <w:r>
               <w:rPr>
@@ -1710,7 +1710,7 @@
               <w:szCs w:val="22"/>
             </w:rPr>
           </w:pPr>
-          <w:hyperlink w:anchor="_Toc436314992" w:history="1">
+          <w:hyperlink w:anchor="_Toc436321026" w:history="1">
             <w:r>
               <w:rPr>
                 <w:rStyle w:val="Lienhypertexte"/>
@@ -1737,7 +1737,7 @@
                 <w:noProof/>
                 <w:webHidden/>
               </w:rPr>
-              <w:instrText xml:space="preserve"> PAGEREF _Toc436314992 \h </w:instrText>
+              <w:instrText xml:space="preserve"> PAGEREF _Toc436321026 \h </w:instrText>
             </w:r>
             <w:r>
               <w:rPr>
@@ -1781,7 +1781,7 @@
               <w:szCs w:val="22"/>
             </w:rPr>
           </w:pPr>
-          <w:hyperlink w:anchor="_Toc436314993" w:history="1">
+          <w:hyperlink w:anchor="_Toc436321027" w:history="1">
             <w:r>
               <w:rPr>
                 <w:rStyle w:val="Lienhypertexte"/>
@@ -1808,7 +1808,7 @@
                 <w:noProof/>
                 <w:webHidden/>
               </w:rPr>
-              <w:instrText xml:space="preserve"> PAGEREF _Toc436314993 \h </w:instrText>
+              <w:instrText xml:space="preserve"> PAGEREF _Toc436321027 \h </w:instrText>
             </w:r>
             <w:r>
               <w:rPr>
@@ -1852,7 +1852,7 @@
               <w:szCs w:val="22"/>
             </w:rPr>
           </w:pPr>
-          <w:hyperlink w:anchor="_Toc436314994" w:history="1">
+          <w:hyperlink w:anchor="_Toc436321028" w:history="1">
             <w:r>
               <w:rPr>
                 <w:rStyle w:val="Lienhypertexte"/>
@@ -1879,7 +1879,7 @@
                 <w:noProof/>
                 <w:webHidden/>
               </w:rPr>
-              <w:instrText xml:space="preserve"> PAGEREF _Toc436314994 \h </w:instrText>
+              <w:instrText xml:space="preserve"> PAGEREF _Toc436321028 \h </w:instrText>
             </w:r>
             <w:r>
               <w:rPr>
@@ -1923,7 +1923,7 @@
               <w:szCs w:val="22"/>
             </w:rPr>
           </w:pPr>
-          <w:hyperlink w:anchor="_Toc436314995" w:history="1">
+          <w:hyperlink w:anchor="_Toc436321029" w:history="1">
             <w:r>
               <w:rPr>
                 <w:rStyle w:val="Lienhypertexte"/>
@@ -1950,7 +1950,7 @@
                 <w:noProof/>
                 <w:webHidden/>
               </w:rPr>
-              <w:instrText xml:space="preserve"> PAGEREF _Toc436314995 \h </w:instrText>
+              <w:instrText xml:space="preserve"> PAGEREF _Toc436321029 \h </w:instrText>
             </w:r>
             <w:r>
               <w:rPr>
@@ -1994,7 +1994,7 @@
               <w:szCs w:val="22"/>
             </w:rPr>
           </w:pPr>
-          <w:hyperlink w:anchor="_Toc436314996" w:history="1">
+          <w:hyperlink w:anchor="_Toc436321030" w:history="1">
             <w:r>
               <w:rPr>
                 <w:rStyle w:val="Lienhypertexte"/>
@@ -2021,7 +2021,7 @@
                 <w:noProof/>
                 <w:webHidden/>
               </w:rPr>
-              <w:instrText xml:space="preserve"> PAGEREF _Toc436314996 \h </w:instrText>
+              <w:instrText xml:space="preserve"> PAGEREF _Toc436321030 \h </w:instrText>
             </w:r>
             <w:r>
               <w:rPr>
@@ -2065,7 +2065,7 @@
               <w:szCs w:val="22"/>
             </w:rPr>
           </w:pPr>
-          <w:hyperlink w:anchor="_Toc436314997" w:history="1">
+          <w:hyperlink w:anchor="_Toc436321031" w:history="1">
             <w:r>
               <w:rPr>
                 <w:rStyle w:val="Lienhypertexte"/>
@@ -2092,7 +2092,7 @@
                 <w:noProof/>
                 <w:webHidden/>
               </w:rPr>
-              <w:instrText xml:space="preserve"> PAGEREF _Toc436314997 \h </w:instrText>
+              <w:instrText xml:space="preserve"> PAGEREF _Toc436321031 \h </w:instrText>
             </w:r>
             <w:r>
               <w:rPr>
@@ -2136,7 +2136,7 @@
               <w:szCs w:val="22"/>
             </w:rPr>
           </w:pPr>
-          <w:hyperlink w:anchor="_Toc436314998" w:history="1">
+          <w:hyperlink w:anchor="_Toc436321032" w:history="1">
             <w:r>
               <w:rPr>
                 <w:rStyle w:val="Lienhypertexte"/>
@@ -2163,7 +2163,7 @@
                 <w:noProof/>
                 <w:webHidden/>
               </w:rPr>
-              <w:instrText xml:space="preserve"> PAGEREF _Toc436314998 \h </w:instrText>
+              <w:instrText xml:space="preserve"> PAGEREF _Toc436321032 \h </w:instrText>
             </w:r>
             <w:r>
               <w:rPr>
@@ -2207,7 +2207,7 @@
               <w:szCs w:val="22"/>
             </w:rPr>
           </w:pPr>
-          <w:hyperlink w:anchor="_Toc436314999" w:history="1">
+          <w:hyperlink w:anchor="_Toc436321033" w:history="1">
             <w:r>
               <w:rPr>
                 <w:rStyle w:val="Lienhypertexte"/>
@@ -2234,7 +2234,7 @@
                 <w:noProof/>
                 <w:webHidden/>
               </w:rPr>
-              <w:instrText xml:space="preserve"> PAGEREF _Toc436314999 \h </w:instrText>
+              <w:instrText xml:space="preserve"> PAGEREF _Toc436321033 \h </w:instrText>
             </w:r>
             <w:r>
               <w:rPr>
@@ -2278,7 +2278,7 @@
               <w:szCs w:val="22"/>
             </w:rPr>
           </w:pPr>
-          <w:hyperlink w:anchor="_Toc436315000" w:history="1">
+          <w:hyperlink w:anchor="_Toc436321034" w:history="1">
             <w:r>
               <w:rPr>
                 <w:rStyle w:val="Lienhypertexte"/>
@@ -2305,7 +2305,7 @@
                 <w:noProof/>
                 <w:webHidden/>
               </w:rPr>
-              <w:instrText xml:space="preserve"> PAGEREF _Toc436315000 \h </w:instrText>
+              <w:instrText xml:space="preserve"> PAGEREF _Toc436321034 \h </w:instrText>
             </w:r>
             <w:r>
               <w:rPr>
@@ -2349,7 +2349,7 @@
               <w:szCs w:val="22"/>
             </w:rPr>
           </w:pPr>
-          <w:hyperlink w:anchor="_Toc436315001" w:history="1">
+          <w:hyperlink w:anchor="_Toc436321035" w:history="1">
             <w:r>
               <w:rPr>
                 <w:rStyle w:val="Lienhypertexte"/>
@@ -2376,7 +2376,7 @@
                 <w:noProof/>
                 <w:webHidden/>
               </w:rPr>
-              <w:instrText xml:space="preserve"> PAGEREF _Toc436315001 \h </w:instrText>
+              <w:instrText xml:space="preserve"> PAGEREF _Toc436321035 \h </w:instrText>
             </w:r>
             <w:r>
               <w:rPr>
@@ -2420,7 +2420,7 @@
               <w:szCs w:val="22"/>
             </w:rPr>
           </w:pPr>
-          <w:hyperlink w:anchor="_Toc436315002" w:history="1">
+          <w:hyperlink w:anchor="_Toc436321036" w:history="1">
             <w:r>
               <w:rPr>
                 <w:rStyle w:val="Lienhypertexte"/>
@@ -2447,7 +2447,7 @@
                 <w:noProof/>
                 <w:webHidden/>
               </w:rPr>
-              <w:instrText xml:space="preserve"> PAGEREF _Toc436315002 \h </w:instrText>
+              <w:instrText xml:space="preserve"> PAGEREF _Toc436321036 \h </w:instrText>
             </w:r>
             <w:r>
               <w:rPr>
@@ -2491,7 +2491,7 @@
               <w:szCs w:val="22"/>
             </w:rPr>
           </w:pPr>
-          <w:hyperlink w:anchor="_Toc436315003" w:history="1">
+          <w:hyperlink w:anchor="_Toc436321037" w:history="1">
             <w:r>
               <w:rPr>
                 <w:rStyle w:val="Lienhypertexte"/>
@@ -2518,7 +2518,7 @@
                 <w:noProof/>
                 <w:webHidden/>
               </w:rPr>
-              <w:instrText xml:space="preserve"> PAGEREF _Toc436315003 \h </w:instrText>
+              <w:instrText xml:space="preserve"> PAGEREF _Toc436321037 \h </w:instrText>
             </w:r>
             <w:r>
               <w:rPr>
@@ -2620,7 +2620,7 @@
       <w:pPr>
         <w:pStyle w:val="Titre1"/>
       </w:pPr>
-      <w:bookmarkStart w:id="0" w:name="_Toc436314983"/>
+      <w:bookmarkStart w:id="0" w:name="_Toc436321017"/>
       <w:r>
         <w:lastRenderedPageBreak/>
         <w:t>Introduction</w:t>
@@ -2778,38 +2778,47 @@
         </w:rPr>
         <w:t xml:space="preserve"> d’atteindre en un temps polynomial une valeur approchée de la valeur optimale.</w:t>
       </w:r>
-      <w:bookmarkStart w:id="1" w:name="_GoBack"/>
-      <w:bookmarkEnd w:id="1"/>
     </w:p>
     <w:p>
       <w:pPr>
         <w:pStyle w:val="Titre1"/>
       </w:pPr>
-      <w:bookmarkStart w:id="2" w:name="_Toc436314984"/>
+      <w:bookmarkStart w:id="1" w:name="_Toc436321018"/>
       <w:r>
         <w:lastRenderedPageBreak/>
         <w:t>I – Etude du problème</w:t>
       </w:r>
-      <w:bookmarkEnd w:id="2"/>
+      <w:bookmarkEnd w:id="1"/>
     </w:p>
+    <w:p/>
     <w:p>
       <w:pPr>
         <w:pStyle w:val="Titre1"/>
       </w:pPr>
-      <w:bookmarkStart w:id="3" w:name="_Toc436314985"/>
+      <w:bookmarkStart w:id="2" w:name="_Toc436321019"/>
       <w:r>
         <w:lastRenderedPageBreak/>
         <w:t>II – Présentation des algorithmes</w:t>
       </w:r>
+      <w:bookmarkEnd w:id="2"/>
+    </w:p>
+    <w:p>
+      <w:pPr>
+        <w:pStyle w:val="Titre2"/>
+      </w:pPr>
+      <w:bookmarkStart w:id="3" w:name="_Toc436321020"/>
+      <w:r>
+        <w:t>A – Evaluation du vecteur de Bierwirth</w:t>
+      </w:r>
       <w:bookmarkEnd w:id="3"/>
     </w:p>
     <w:p>
       <w:pPr>
-        <w:pStyle w:val="Titre2"/>
-      </w:pPr>
-      <w:bookmarkStart w:id="4" w:name="_Toc436314986"/>
+        <w:pStyle w:val="Titre3"/>
+      </w:pPr>
+      <w:bookmarkStart w:id="4" w:name="_Toc436321021"/>
       <w:r>
-        <w:t>A – Evaluation du vecteur de Bierwirth</w:t>
+        <w:t>Présentation</w:t>
       </w:r>
       <w:bookmarkEnd w:id="4"/>
     </w:p>
@@ -2817,9 +2826,9 @@
       <w:pPr>
         <w:pStyle w:val="Titre3"/>
       </w:pPr>
-      <w:bookmarkStart w:id="5" w:name="_Toc436314987"/>
+      <w:bookmarkStart w:id="5" w:name="_Toc436321022"/>
       <w:r>
-        <w:t>Présentation</w:t>
+        <w:t>Algorithme</w:t>
       </w:r>
       <w:bookmarkEnd w:id="5"/>
     </w:p>
@@ -2827,31 +2836,21 @@
       <w:pPr>
         <w:pStyle w:val="Titre3"/>
       </w:pPr>
-      <w:bookmarkStart w:id="6" w:name="_Toc436314988"/>
+      <w:bookmarkStart w:id="6" w:name="_Toc436321023"/>
       <w:r>
-        <w:t>Algorithme</w:t>
+        <w:t>Implémentation</w:t>
       </w:r>
       <w:bookmarkEnd w:id="6"/>
     </w:p>
     <w:p>
       <w:pPr>
-        <w:pStyle w:val="Titre3"/>
-      </w:pPr>
-      <w:bookmarkStart w:id="7" w:name="_Toc436314989"/>
-      <w:r>
-        <w:t>Implémentation</w:t>
-      </w:r>
-      <w:bookmarkEnd w:id="7"/>
-    </w:p>
-    <w:p>
-      <w:pPr>
         <w:pStyle w:val="Titre2"/>
       </w:pPr>
-      <w:bookmarkStart w:id="8" w:name="_Toc436314990"/>
+      <w:bookmarkStart w:id="7" w:name="_Toc436321024"/>
       <w:r>
         <w:t>B – Recherche locale</w:t>
       </w:r>
-      <w:bookmarkEnd w:id="8"/>
+      <w:bookmarkEnd w:id="7"/>
       <w:r>
         <w:t xml:space="preserve"> </w:t>
       </w:r>
@@ -2860,9 +2859,19 @@
       <w:pPr>
         <w:pStyle w:val="Titre3"/>
       </w:pPr>
-      <w:bookmarkStart w:id="9" w:name="_Toc436314991"/>
+      <w:bookmarkStart w:id="8" w:name="_Toc436321025"/>
       <w:r>
         <w:t>Présentation</w:t>
+      </w:r>
+      <w:bookmarkEnd w:id="8"/>
+    </w:p>
+    <w:p>
+      <w:pPr>
+        <w:pStyle w:val="Titre3"/>
+      </w:pPr>
+      <w:bookmarkStart w:id="9" w:name="_Toc436321026"/>
+      <w:r>
+        <w:t>Algorithme</w:t>
       </w:r>
       <w:bookmarkEnd w:id="9"/>
     </w:p>
@@ -2870,31 +2879,21 @@
       <w:pPr>
         <w:pStyle w:val="Titre3"/>
       </w:pPr>
-      <w:bookmarkStart w:id="10" w:name="_Toc436314992"/>
+      <w:bookmarkStart w:id="10" w:name="_Toc436321027"/>
       <w:r>
-        <w:t>Algorithme</w:t>
+        <w:t>Implémentation</w:t>
       </w:r>
       <w:bookmarkEnd w:id="10"/>
     </w:p>
     <w:p>
       <w:pPr>
-        <w:pStyle w:val="Titre3"/>
-      </w:pPr>
-      <w:bookmarkStart w:id="11" w:name="_Toc436314993"/>
-      <w:r>
-        <w:t>Implémentation</w:t>
-      </w:r>
-      <w:bookmarkEnd w:id="11"/>
-    </w:p>
-    <w:p>
-      <w:pPr>
         <w:pStyle w:val="Titre2"/>
       </w:pPr>
-      <w:bookmarkStart w:id="12" w:name="_Toc436314994"/>
+      <w:bookmarkStart w:id="11" w:name="_Toc436321028"/>
       <w:r>
         <w:t>C – Algorithme de suppression des doublons</w:t>
       </w:r>
-      <w:bookmarkEnd w:id="12"/>
+      <w:bookmarkEnd w:id="11"/>
       <w:r>
         <w:t xml:space="preserve"> </w:t>
       </w:r>
@@ -2903,9 +2902,19 @@
       <w:pPr>
         <w:pStyle w:val="Titre3"/>
       </w:pPr>
-      <w:bookmarkStart w:id="13" w:name="_Toc436314995"/>
+      <w:bookmarkStart w:id="12" w:name="_Toc436321029"/>
       <w:r>
         <w:t>Présentation</w:t>
+      </w:r>
+      <w:bookmarkEnd w:id="12"/>
+    </w:p>
+    <w:p>
+      <w:pPr>
+        <w:pStyle w:val="Titre3"/>
+      </w:pPr>
+      <w:bookmarkStart w:id="13" w:name="_Toc436321030"/>
+      <w:r>
+        <w:t>Algorithme</w:t>
       </w:r>
       <w:bookmarkEnd w:id="13"/>
     </w:p>
@@ -2913,31 +2922,21 @@
       <w:pPr>
         <w:pStyle w:val="Titre3"/>
       </w:pPr>
-      <w:bookmarkStart w:id="14" w:name="_Toc436314996"/>
+      <w:bookmarkStart w:id="14" w:name="_Toc436321031"/>
       <w:r>
-        <w:t>Algorithme</w:t>
+        <w:t>Implémentation</w:t>
       </w:r>
       <w:bookmarkEnd w:id="14"/>
     </w:p>
     <w:p>
       <w:pPr>
-        <w:pStyle w:val="Titre3"/>
-      </w:pPr>
-      <w:bookmarkStart w:id="15" w:name="_Toc436314997"/>
-      <w:r>
-        <w:t>Implémentation</w:t>
-      </w:r>
-      <w:bookmarkEnd w:id="15"/>
-    </w:p>
-    <w:p>
-      <w:pPr>
         <w:pStyle w:val="Titre2"/>
       </w:pPr>
-      <w:bookmarkStart w:id="16" w:name="_Toc436314998"/>
+      <w:bookmarkStart w:id="15" w:name="_Toc436321032"/>
       <w:r>
         <w:t>D – Algorithme génétique</w:t>
       </w:r>
-      <w:bookmarkEnd w:id="16"/>
+      <w:bookmarkEnd w:id="15"/>
       <w:r>
         <w:t xml:space="preserve"> </w:t>
       </w:r>
@@ -2946,9 +2945,19 @@
       <w:pPr>
         <w:pStyle w:val="Titre3"/>
       </w:pPr>
-      <w:bookmarkStart w:id="17" w:name="_Toc436314999"/>
+      <w:bookmarkStart w:id="16" w:name="_Toc436321033"/>
       <w:r>
         <w:t>Présentation</w:t>
+      </w:r>
+      <w:bookmarkEnd w:id="16"/>
+    </w:p>
+    <w:p>
+      <w:pPr>
+        <w:pStyle w:val="Titre3"/>
+      </w:pPr>
+      <w:bookmarkStart w:id="17" w:name="_Toc436321034"/>
+      <w:r>
+        <w:t>Algorithme</w:t>
       </w:r>
       <w:bookmarkEnd w:id="17"/>
     </w:p>
@@ -2956,53 +2965,43 @@
       <w:pPr>
         <w:pStyle w:val="Titre3"/>
       </w:pPr>
-      <w:bookmarkStart w:id="18" w:name="_Toc436315000"/>
+      <w:bookmarkStart w:id="18" w:name="_Toc436321035"/>
       <w:r>
-        <w:t>Algorithme</w:t>
+        <w:t>Implémentation</w:t>
       </w:r>
       <w:bookmarkEnd w:id="18"/>
     </w:p>
     <w:p>
       <w:pPr>
-        <w:pStyle w:val="Titre3"/>
-      </w:pPr>
-      <w:bookmarkStart w:id="19" w:name="_Toc436315001"/>
+        <w:pStyle w:val="Titre2"/>
+      </w:pPr>
+    </w:p>
+    <w:p>
+      <w:pPr>
+        <w:pStyle w:val="Titre1"/>
+      </w:pPr>
+      <w:bookmarkStart w:id="19" w:name="_Toc436321036"/>
       <w:r>
-        <w:t>Implémentation</w:t>
+        <w:lastRenderedPageBreak/>
+        <w:t>III – Résultats et performances</w:t>
       </w:r>
       <w:bookmarkEnd w:id="19"/>
     </w:p>
     <w:p>
       <w:pPr>
-        <w:pStyle w:val="Titre2"/>
+        <w:jc w:val="left"/>
       </w:pPr>
     </w:p>
     <w:p>
       <w:pPr>
         <w:pStyle w:val="Titre1"/>
       </w:pPr>
-      <w:bookmarkStart w:id="20" w:name="_Toc436315002"/>
-      <w:r>
-        <w:lastRenderedPageBreak/>
-        <w:t>III – Résultats et performances</w:t>
-      </w:r>
-      <w:bookmarkEnd w:id="20"/>
-    </w:p>
-    <w:p>
-      <w:pPr>
-        <w:jc w:val="left"/>
-      </w:pPr>
-    </w:p>
-    <w:p>
-      <w:pPr>
-        <w:pStyle w:val="Titre1"/>
-      </w:pPr>
-      <w:bookmarkStart w:id="21" w:name="_Toc436315003"/>
+      <w:bookmarkStart w:id="20" w:name="_Toc436321037"/>
       <w:r>
         <w:lastRenderedPageBreak/>
         <w:t>Conclusion</w:t>
       </w:r>
-      <w:bookmarkEnd w:id="21"/>
+      <w:bookmarkEnd w:id="20"/>
     </w:p>
     <w:p>
       <w:r>
@@ -3012,7 +3011,38 @@
         <w:t>algorithmes pour qu’ils collaborent et atteignent au mieux la solution optimale.</w:t>
       </w:r>
     </w:p>
-    <w:p/>
+    <w:p>
+      <w:r>
+        <w:t xml:space="preserve">Nous avons donc mis en place une solution trouvée parmi les métaheuristiques qui n’est autre qu’un algorithme génétique amélioré par des recherches locales. Cette méthode nous a permis de trouver dans bien des cas une valeur très approchée de la valeur optimale et même </w:t>
+      </w:r>
+      <w:r>
+        <w:t>ladite</w:t>
+      </w:r>
+      <w:r>
+        <w:t xml:space="preserve"> valeur optimale pour d’autres problèmes.</w:t>
+      </w:r>
+      <w:r>
+        <w:t xml:space="preserve"> Les métaheuristiques sont donc une approche qui permet en un temps très raisonnable d’obtenir des résultats qui aurait mis des temps quasi infinis pour être calculés de façon exacte.</w:t>
+      </w:r>
+    </w:p>
+    <w:p>
+      <w:r>
+        <w:t>Concernant la rapidité de l’exécution nous sommes ici dans une échelle polynomiale</w:t>
+      </w:r>
+      <w:r>
+        <w:t xml:space="preserve"> ce qui offre une rapidité d’exécution infiniment plus élevée que la résolution naïve des problèmes NP. Les techniques algorithmiques introduites dans ce projet ont, elles aussi, permis l’accélération du processus de détermination du résultat à une échelle inférieure. En effet, la méthode du vecteur de Bierwirth permet de représenter un graphe complexe dans un simple vecteur et la table de hashage pour la reconnaissance des doublons permet de savoir en complexité O(1) si un graphe menant à une solution identique a déjà été testé.</w:t>
+      </w:r>
+    </w:p>
+    <w:p>
+      <w:r>
+        <w:t>En conclusion de ce projet, nous avons montré l’efficacité pratique de l’algorithme mémétique qui converge vers la solution optimale. Il faudrait alors se pencher sur des formes plus avancées du Job Shop pour tenter de reproduire cette méthode sur</w:t>
+      </w:r>
+      <w:bookmarkStart w:id="21" w:name="_GoBack"/>
+      <w:bookmarkEnd w:id="21"/>
+      <w:r>
+        <w:t xml:space="preserve"> des contraintes supplémentaires par exemple.</w:t>
+      </w:r>
+    </w:p>
     <w:sectPr>
       <w:headerReference w:type="default" r:id="rId11"/>
       <w:footerReference w:type="default" r:id="rId12"/>
@@ -3074,7 +3104,7 @@
       <w:rPr>
         <w:noProof/>
       </w:rPr>
-      <w:t>2</w:t>
+      <w:t>6</w:t>
     </w:r>
     <w:r>
       <w:fldChar w:fldCharType="end"/>
@@ -3155,7 +3185,7 @@
         </mc:Choice>
         <mc:Fallback>
           <w:pict>
-            <v:oval w14:anchorId="688A0732" id="Ellipse 12" o:spid="_x0000_s1026" style="width:7.2pt;height:7.2pt;flip:x;visibility:visible;mso-wrap-style:square;mso-left-percent:-10001;mso-top-percent:-10001;mso-position-horizontal:absolute;mso-position-horizontal-relative:char;mso-position-vertical:absolute;mso-position-vertical-relative:line;mso-left-percent:-10001;mso-top-percent:-10001;v-text-anchor:top" o:gfxdata="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" filled="f" fillcolor="#ff7d26" strokecolor="#53548a [3204]" strokeweight="3pt">
+            <v:oval w14:anchorId="50B32D68" id="Ellipse 12" o:spid="_x0000_s1026" style="width:7.2pt;height:7.2pt;flip:x;visibility:visible;mso-wrap-style:square;mso-left-percent:-10001;mso-top-percent:-10001;mso-position-horizontal:absolute;mso-position-horizontal-relative:char;mso-position-vertical:absolute;mso-position-vertical-relative:line;mso-left-percent:-10001;mso-top-percent:-10001;v-text-anchor:top" o:gfxdata="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" filled="f" fillcolor="#ff7d26" strokecolor="#53548a [3204]" strokeweight="3pt">
               <v:stroke linestyle="thinThin"/>
               <v:shadow color="#1f2f3f" opacity=".5" offset=",3pt"/>
               <w10:anchorlock/>
@@ -3297,7 +3327,7 @@
         </mc:Choice>
         <mc:Fallback>
           <w:pict>
-            <v:shapetype w14:anchorId="5E8B52C7" id="_x0000_t32" coordsize="21600,21600" o:spt="32" o:oned="t" path="m,l21600,21600e" filled="f">
+            <v:shapetype w14:anchorId="09C97E61" id="_x0000_t32" coordsize="21600,21600" o:spt="32" o:oned="t" path="m,l21600,21600e" filled="f">
               <v:path arrowok="t" fillok="f" o:connecttype="none"/>
               <o:lock v:ext="edit" shapetype="t"/>
             </v:shapetype>
@@ -7035,7 +7065,7 @@
 </file>
 
 <file path=customXml/itemProps3.xml><?xml version="1.0" encoding="utf-8"?>
-<ds:datastoreItem xmlns:ds="http://schemas.openxmlformats.org/officeDocument/2006/customXml" ds:itemID="{BBDFB6E4-C61A-4A62-9075-C80D40ACFBF1}">
+<ds:datastoreItem xmlns:ds="http://schemas.openxmlformats.org/officeDocument/2006/customXml" ds:itemID="{A57CE43D-6AE5-4A86-B6B3-D12446143A1D}">
   <ds:schemaRefs>
     <ds:schemaRef ds:uri="http://schemas.openxmlformats.org/officeDocument/2006/bibliography"/>
   </ds:schemaRefs>

</xml_diff>

<commit_message>
Ajouts des algos utiles
</commit_message>
<xml_diff>
--- a/tp2/doc/OAD_TP2 - Rapport.docx
+++ b/tp2/doc/OAD_TP2 - Rapport.docx
@@ -307,7 +307,7 @@
               </wp:anchor>
             </w:drawing>
           </mc:Choice>
-          <mc:Fallback xmlns:w16se="http://schemas.microsoft.com/office/word/2015/wordml/symex" xmlns:w15="http://schemas.microsoft.com/office/word/2012/wordml" xmlns:cx1="http://schemas.microsoft.com/office/drawing/2015/9/8/chartex" xmlns:cx="http://schemas.microsoft.com/office/drawing/2014/chartex">
+          <mc:Fallback xmlns:cx="http://schemas.microsoft.com/office/drawing/2014/chartex" xmlns:cx1="http://schemas.microsoft.com/office/drawing/2015/9/8/chartex" xmlns:w15="http://schemas.microsoft.com/office/word/2012/wordml" xmlns:w16se="http://schemas.microsoft.com/office/word/2015/wordml/symex">
             <w:pict>
               <v:group w14:anchorId="451688B8" id="Groupe 3" o:spid="_x0000_s1026" style="position:absolute;margin-left:0;margin-top:-.5pt;width:139.65pt;height:842.4pt;z-index:251659264;mso-left-percent:750;mso-position-horizontal-relative:page;mso-position-vertical-relative:page;mso-left-percent:750;mso-width-relative:margin" coordsize="17742,106984" o:gfxdata="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">
                 <v:group id="Group 77" o:spid="_x0000_s1027" style="position:absolute;left:3089;width:14653;height:106984" coordorigin="6022,8835" coordsize="2310,16114" o:gfxdata="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">
@@ -608,7 +608,7 @@
                   </wp:anchor>
                 </w:drawing>
               </mc:Choice>
-              <mc:Fallback xmlns:w16se="http://schemas.microsoft.com/office/word/2015/wordml/symex" xmlns:w15="http://schemas.microsoft.com/office/word/2012/wordml" xmlns:cx1="http://schemas.microsoft.com/office/drawing/2015/9/8/chartex" xmlns:cx="http://schemas.microsoft.com/office/drawing/2014/chartex">
+              <mc:Fallback xmlns:cx="http://schemas.microsoft.com/office/drawing/2014/chartex" xmlns:cx1="http://schemas.microsoft.com/office/drawing/2015/9/8/chartex" xmlns:w15="http://schemas.microsoft.com/office/word/2012/wordml" xmlns:w16se="http://schemas.microsoft.com/office/word/2015/wordml/symex">
                 <w:pict>
                   <v:rect w14:anchorId="326E36ED" id="Rectangle 89" o:spid="_x0000_s1026" style="position:absolute;left:0;text-align:left;margin-left:0;margin-top:0;width:367.2pt;height:395.9pt;z-index:251657216;visibility:visible;mso-wrap-style:square;mso-width-percent:600;mso-height-percent:500;mso-wrap-distance-left:9pt;mso-wrap-distance-top:0;mso-wrap-distance-right:9pt;mso-wrap-distance-bottom:0;mso-position-horizontal:left;mso-position-horizontal-relative:margin;mso-position-vertical:center;mso-position-vertical-relative:page;mso-width-percent:600;mso-height-percent:500;mso-width-relative:page;mso-height-relative:page;v-text-anchor:middle" o:gfxdata="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" o:allowincell="f" filled="f" stroked="f">
                     <v:textbox>
@@ -905,7 +905,7 @@
                   </wp:anchor>
                 </w:drawing>
               </mc:Choice>
-              <mc:Fallback xmlns:w16se="http://schemas.microsoft.com/office/word/2015/wordml/symex" xmlns:w15="http://schemas.microsoft.com/office/word/2012/wordml" xmlns:cx1="http://schemas.microsoft.com/office/drawing/2015/9/8/chartex" xmlns:cx="http://schemas.microsoft.com/office/drawing/2014/chartex">
+              <mc:Fallback xmlns:cx="http://schemas.microsoft.com/office/drawing/2014/chartex" xmlns:cx1="http://schemas.microsoft.com/office/drawing/2015/9/8/chartex" xmlns:w15="http://schemas.microsoft.com/office/word/2012/wordml" xmlns:w16se="http://schemas.microsoft.com/office/word/2015/wordml/symex">
                 <w:pict>
                   <v:rect w14:anchorId="326E36EF" id="Rectangle 54" o:spid="_x0000_s1027" style="position:absolute;left:0;text-align:left;margin-left:0;margin-top:0;width:367pt;height:64.25pt;z-index:251655168;visibility:visible;mso-wrap-style:square;mso-width-percent:600;mso-height-percent:0;mso-wrap-distance-left:9pt;mso-wrap-distance-top:0;mso-wrap-distance-right:9pt;mso-wrap-distance-bottom:0;mso-position-horizontal:left;mso-position-horizontal-relative:margin;mso-position-vertical:bottom;mso-position-vertical-relative:margin;mso-width-percent:600;mso-height-percent:0;mso-width-relative:page;mso-height-relative:page;v-text-anchor:top" o:gfxdata="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" o:allowincell="f" stroked="f">
                     <v:textbox>
@@ -2988,8 +2988,21 @@
         <w:t xml:space="preserve">Ce projet s'inscrit dans le cursus de seconde année à l'ISIMA. Le but est d'implémenter la </w:t>
       </w:r>
       <w:r>
-        <w:t>résolution d’un problème NP-difficile comme le Job Shop grâce à des métaheuristiques comme un algorithme mémétique</w:t>
-      </w:r>
+        <w:t xml:space="preserve">résolution d’un problème NP-difficile comme le Job Shop grâce à des </w:t>
+      </w:r>
+      <w:proofErr w:type="spellStart"/>
+      <w:r>
+        <w:t>métaheuristiques</w:t>
+      </w:r>
+      <w:proofErr w:type="spellEnd"/>
+      <w:r>
+        <w:t xml:space="preserve"> comme un algorithme </w:t>
+      </w:r>
+      <w:proofErr w:type="spellStart"/>
+      <w:r>
+        <w:t>mémétique</w:t>
+      </w:r>
+      <w:proofErr w:type="spellEnd"/>
       <w:r>
         <w:t>.</w:t>
       </w:r>
@@ -3258,14 +3271,27 @@
       <w:r>
         <w:t xml:space="preserve">Figure </w:t>
       </w:r>
-      <w:fldSimple w:instr=" SEQ Figure \* ARABIC ">
-        <w:r>
-          <w:rPr>
-            <w:noProof/>
-          </w:rPr>
-          <w:t>1</w:t>
-        </w:r>
-      </w:fldSimple>
+      <w:r>
+        <w:fldChar w:fldCharType="begin"/>
+      </w:r>
+      <w:r>
+        <w:instrText xml:space="preserve"> SEQ Figure \* ARABIC </w:instrText>
+      </w:r>
+      <w:r>
+        <w:fldChar w:fldCharType="separate"/>
+      </w:r>
+      <w:r>
+        <w:rPr>
+          <w:noProof/>
+        </w:rPr>
+        <w:t>1</w:t>
+      </w:r>
+      <w:r>
+        <w:rPr>
+          <w:noProof/>
+        </w:rPr>
+        <w:fldChar w:fldCharType="end"/>
+      </w:r>
       <w:r>
         <w:t xml:space="preserve"> - Exemple de graphe disjonctif (P. </w:t>
       </w:r>
@@ -3281,15 +3307,7 @@
     </w:p>
     <w:p>
       <w:r>
-        <w:t xml:space="preserve">Ce graphe est assez lourd à représenter c’est pourquoi nous allons utiliser la méthode du vecteur de </w:t>
-      </w:r>
-      <w:proofErr w:type="spellStart"/>
-      <w:r>
-        <w:t>Bierwirth</w:t>
-      </w:r>
-      <w:proofErr w:type="spellEnd"/>
-      <w:r>
-        <w:t xml:space="preserve"> vu en cours. Ce vecteurs va être de taille n*m et contiendra m fois tous les entiers entre 1 et n. Le premier de chaque entier k correspond à la première tâche du job k, le second au second, etc.</w:t>
+        <w:t>Ce graphe est assez lourd à représenter c’est pourquoi nous allons utiliser la méthode du vecteur de Bierwirth vu en cours. Ce vecteurs va être de taille n*m et contiendra m fois tous les entiers entre 1 et n. Le premier de chaque entier k correspond à la première tâche du job k, le second au second, etc.</w:t>
       </w:r>
     </w:p>
     <w:p>
@@ -3297,23 +3315,7 @@
         <w:t xml:space="preserve">Ainsi pour l’évaluation </w:t>
       </w:r>
       <w:r>
-        <w:t xml:space="preserve">nous allons juste parcourir et évaluer les sommets dans l’ordre d’un vecteur de </w:t>
-      </w:r>
-      <w:proofErr w:type="spellStart"/>
-      <w:r>
-        <w:t>Bierwirth</w:t>
-      </w:r>
-      <w:proofErr w:type="spellEnd"/>
-      <w:r>
-        <w:t xml:space="preserve">. Ceci assurera les contraintes pour l’ordre des tâches d’un même job et évitera d’avoir des cycles. L’évaluation sera enfantine : pour chaque sommet dans l’ordre de </w:t>
-      </w:r>
-      <w:proofErr w:type="spellStart"/>
-      <w:r>
-        <w:t>Bierwirth</w:t>
-      </w:r>
-      <w:proofErr w:type="spellEnd"/>
-      <w:r>
-        <w:t xml:space="preserve"> la date de début de la tâche sera égale au maximum entre la date de disponibilité de la machine et la date de fin de la dernière tâche sur le job.</w:t>
+        <w:t>nous allons juste parcourir et évaluer les sommets dans l’ordre d’un vecteur de Bierwirth. Ceci assurera les contraintes pour l’ordre des tâches d’un même job et évitera d’avoir des cycles. L’évaluation sera enfantine : pour chaque sommet dans l’ordre de Bierwirth la date de début de la tâche sera égale au maximum entre la date de disponibilité de la machine et la date de fin de la dernière tâche sur le job.</w:t>
       </w:r>
     </w:p>
     <w:p>
@@ -3363,15 +3365,7 @@
     </w:p>
     <w:p>
       <w:r>
-        <w:t xml:space="preserve">Dans notre vecteur de </w:t>
-      </w:r>
-      <w:proofErr w:type="spellStart"/>
-      <w:r>
-        <w:t>Bierwirth</w:t>
-      </w:r>
-      <w:proofErr w:type="spellEnd"/>
-      <w:r>
-        <w:t>, un arc disjonctif correspond en fait à deux entiers différents consécutifs. La recherche locale va donc consister à rechercher sur ce chemin critique un échange qui donnera une évaluation meilleure et ce tant qu’on trouve mieux (ou alors tant qu’une limite n’est pas atteinte).</w:t>
+        <w:t>Dans notre vecteur de Bierwirth, un arc disjonctif correspond en fait à deux entiers différents consécutifs. La recherche locale va donc consister à rechercher sur ce chemin critique un échange qui donnera une évaluation meilleure et ce tant qu’on trouve mieux (ou alors tant qu’une limite n’est pas atteinte).</w:t>
       </w:r>
     </w:p>
     <w:p>
@@ -3470,14 +3464,27 @@
       <w:r>
         <w:t xml:space="preserve">Figure </w:t>
       </w:r>
-      <w:fldSimple w:instr=" SEQ Figure \* ARABIC ">
-        <w:r>
-          <w:rPr>
-            <w:noProof/>
-          </w:rPr>
-          <w:t>2</w:t>
-        </w:r>
-      </w:fldSimple>
+      <w:r>
+        <w:fldChar w:fldCharType="begin"/>
+      </w:r>
+      <w:r>
+        <w:instrText xml:space="preserve"> SEQ Figure \* ARABIC </w:instrText>
+      </w:r>
+      <w:r>
+        <w:fldChar w:fldCharType="separate"/>
+      </w:r>
+      <w:r>
+        <w:rPr>
+          <w:noProof/>
+        </w:rPr>
+        <w:t>2</w:t>
+      </w:r>
+      <w:r>
+        <w:rPr>
+          <w:noProof/>
+        </w:rPr>
+        <w:fldChar w:fldCharType="end"/>
+      </w:r>
       <w:r>
         <w:t xml:space="preserve"> - Algorithme génétique</w:t>
       </w:r>
@@ -3536,9 +3543,12 @@
       <w:bookmarkStart w:id="7" w:name="_Toc436326139"/>
       <w:r>
         <w:lastRenderedPageBreak/>
-        <w:t>II – Présentation des algorithmes</w:t>
+        <w:t xml:space="preserve">II – Présentation </w:t>
       </w:r>
       <w:bookmarkEnd w:id="7"/>
+      <w:r>
+        <w:t>de la solution</w:t>
+      </w:r>
     </w:p>
     <w:p>
       <w:pPr>
@@ -3546,14 +3556,9 @@
       </w:pPr>
       <w:bookmarkStart w:id="8" w:name="_Toc436326140"/>
       <w:r>
-        <w:t xml:space="preserve">A – Evaluation du vecteur de </w:t>
-      </w:r>
-      <w:proofErr w:type="spellStart"/>
-      <w:r>
-        <w:t>Bierwirth</w:t>
+        <w:t>A – Evaluation du vecteur de Bierwirth</w:t>
       </w:r>
       <w:bookmarkEnd w:id="8"/>
-      <w:proofErr w:type="spellEnd"/>
     </w:p>
     <w:p>
       <w:pPr>
@@ -3567,15 +3572,7 @@
     </w:p>
     <w:p>
       <w:r>
-        <w:t xml:space="preserve">Un vecteur de </w:t>
-      </w:r>
-      <w:proofErr w:type="spellStart"/>
-      <w:r>
-        <w:t>Bierwirth</w:t>
-      </w:r>
-      <w:proofErr w:type="spellEnd"/>
-      <w:r>
-        <w:t xml:space="preserve"> va permettre d'identifier l'ordre de passage de nos objets dans les machines. Ce vecteur se lit conjointement avec le graphe et fournit un ordre topologique. Il est beaucoup plus pratique de travailler avec ce genre de vecteur qu'avec la structure de graphe.</w:t>
+        <w:t>Un vecteur de Bierwirth va permettre d'identifier l'ordre de passage de nos objets dans les machines. Ce vecteur se lit conjointement avec le graphe et fournit un ordre topologique. Il est beaucoup plus pratique de travailler avec ce genre de vecteur qu'avec la structure de graphe.</w:t>
       </w:r>
     </w:p>
     <w:p>
@@ -4505,6 +4502,19 @@
       </w:r>
       <w:bookmarkEnd w:id="13"/>
     </w:p>
+    <w:p>
+      <w:r>
+        <w:t xml:space="preserve">Cette méthode va permettre d'améliorer la solution que nous avons trouvée avec le vecteur de Bierwirth. Nous allons chercher à échanger un sommet du chemin critique avec un autre sommet du vecteur, dans le but de faire diminuer le </w:t>
+      </w:r>
+      <w:proofErr w:type="spellStart"/>
+      <w:r>
+        <w:t>makespan</w:t>
+      </w:r>
+      <w:proofErr w:type="spellEnd"/>
+      <w:r>
+        <w:t>.</w:t>
+      </w:r>
+    </w:p>
     <w:p/>
     <w:p>
       <w:pPr>
@@ -4512,31 +4522,907 @@
       </w:pPr>
       <w:bookmarkStart w:id="14" w:name="_Toc436326146"/>
       <w:r>
+        <w:lastRenderedPageBreak/>
         <w:t>Algorithme</w:t>
       </w:r>
       <w:bookmarkEnd w:id="14"/>
     </w:p>
+    <w:p>
+      <w:pPr>
+        <w:autoSpaceDE w:val="0"/>
+        <w:autoSpaceDN w:val="0"/>
+        <w:adjustRightInd w:val="0"/>
+        <w:spacing w:after="0" w:line="240" w:lineRule="auto"/>
+        <w:jc w:val="left"/>
+        <w:rPr>
+          <w:rFonts w:ascii="Courier New" w:hAnsi="Courier New" w:cs="Courier New"/>
+          <w:color w:val="000000"/>
+          <w:sz w:val="20"/>
+          <w:highlight w:val="white"/>
+        </w:rPr>
+      </w:pPr>
+      <w:r>
+        <w:rPr>
+          <w:rFonts w:ascii="Courier New" w:hAnsi="Courier New" w:cs="Courier New"/>
+          <w:b/>
+          <w:bCs/>
+          <w:color w:val="0000FF"/>
+          <w:sz w:val="20"/>
+          <w:highlight w:val="white"/>
+        </w:rPr>
+        <w:t>Tant</w:t>
+      </w:r>
+      <w:r>
+        <w:rPr>
+          <w:rFonts w:ascii="Courier New" w:hAnsi="Courier New" w:cs="Courier New"/>
+          <w:color w:val="000000"/>
+          <w:sz w:val="20"/>
+          <w:highlight w:val="white"/>
+        </w:rPr>
+        <w:t xml:space="preserve"> </w:t>
+      </w:r>
+      <w:r>
+        <w:rPr>
+          <w:rFonts w:ascii="Courier New" w:hAnsi="Courier New" w:cs="Courier New"/>
+          <w:b/>
+          <w:bCs/>
+          <w:color w:val="0000FF"/>
+          <w:sz w:val="20"/>
+          <w:highlight w:val="white"/>
+        </w:rPr>
+        <w:t>que</w:t>
+      </w:r>
+      <w:r>
+        <w:rPr>
+          <w:rFonts w:ascii="Courier New" w:hAnsi="Courier New" w:cs="Courier New"/>
+          <w:color w:val="000000"/>
+          <w:sz w:val="20"/>
+          <w:highlight w:val="white"/>
+        </w:rPr>
+        <w:t xml:space="preserve"> le </w:t>
+      </w:r>
+      <w:proofErr w:type="spellStart"/>
+      <w:r>
+        <w:rPr>
+          <w:rFonts w:ascii="Courier New" w:hAnsi="Courier New" w:cs="Courier New"/>
+          <w:color w:val="000000"/>
+          <w:sz w:val="20"/>
+          <w:highlight w:val="white"/>
+        </w:rPr>
+        <w:t>makespan</w:t>
+      </w:r>
+      <w:proofErr w:type="spellEnd"/>
+      <w:r>
+        <w:rPr>
+          <w:rFonts w:ascii="Courier New" w:hAnsi="Courier New" w:cs="Courier New"/>
+          <w:color w:val="000000"/>
+          <w:sz w:val="20"/>
+          <w:highlight w:val="white"/>
+        </w:rPr>
+        <w:t xml:space="preserve"> est amélioré </w:t>
+      </w:r>
+      <w:r>
+        <w:rPr>
+          <w:rFonts w:ascii="Courier New" w:hAnsi="Courier New" w:cs="Courier New"/>
+          <w:b/>
+          <w:bCs/>
+          <w:color w:val="FF0000"/>
+          <w:sz w:val="20"/>
+          <w:highlight w:val="white"/>
+        </w:rPr>
+        <w:t>ET</w:t>
+      </w:r>
+      <w:r>
+        <w:rPr>
+          <w:rFonts w:ascii="Courier New" w:hAnsi="Courier New" w:cs="Courier New"/>
+          <w:color w:val="000000"/>
+          <w:sz w:val="20"/>
+          <w:highlight w:val="white"/>
+        </w:rPr>
+        <w:t xml:space="preserve"> </w:t>
+      </w:r>
+      <w:r>
+        <w:rPr>
+          <w:rFonts w:ascii="Courier New" w:hAnsi="Courier New" w:cs="Courier New"/>
+          <w:b/>
+          <w:bCs/>
+          <w:color w:val="0000FF"/>
+          <w:sz w:val="20"/>
+          <w:highlight w:val="white"/>
+        </w:rPr>
+        <w:t>que</w:t>
+      </w:r>
+      <w:r>
+        <w:rPr>
+          <w:rFonts w:ascii="Courier New" w:hAnsi="Courier New" w:cs="Courier New"/>
+          <w:color w:val="000000"/>
+          <w:sz w:val="20"/>
+          <w:highlight w:val="white"/>
+        </w:rPr>
+        <w:t xml:space="preserve"> l'on ne dépasse pas le nombre d'itérations </w:t>
+      </w:r>
+      <w:r>
+        <w:rPr>
+          <w:rFonts w:ascii="Courier New" w:hAnsi="Courier New" w:cs="Courier New"/>
+          <w:b/>
+          <w:bCs/>
+          <w:color w:val="0000FF"/>
+          <w:sz w:val="20"/>
+          <w:highlight w:val="white"/>
+        </w:rPr>
+        <w:t>Faire</w:t>
+      </w:r>
+    </w:p>
+    <w:p>
+      <w:pPr>
+        <w:autoSpaceDE w:val="0"/>
+        <w:autoSpaceDN w:val="0"/>
+        <w:adjustRightInd w:val="0"/>
+        <w:spacing w:after="0" w:line="240" w:lineRule="auto"/>
+        <w:jc w:val="left"/>
+        <w:rPr>
+          <w:rFonts w:ascii="Courier New" w:hAnsi="Courier New" w:cs="Courier New"/>
+          <w:color w:val="000000"/>
+          <w:sz w:val="20"/>
+          <w:highlight w:val="white"/>
+        </w:rPr>
+      </w:pPr>
+      <w:r>
+        <w:rPr>
+          <w:rFonts w:ascii="Courier New" w:hAnsi="Courier New" w:cs="Courier New"/>
+          <w:color w:val="000000"/>
+          <w:sz w:val="20"/>
+          <w:highlight w:val="white"/>
+        </w:rPr>
+        <w:tab/>
+      </w:r>
+      <w:r>
+        <w:rPr>
+          <w:rFonts w:ascii="Courier New" w:hAnsi="Courier New" w:cs="Courier New"/>
+          <w:b/>
+          <w:bCs/>
+          <w:color w:val="0000FF"/>
+          <w:sz w:val="20"/>
+          <w:highlight w:val="white"/>
+        </w:rPr>
+        <w:t>Tant</w:t>
+      </w:r>
+      <w:r>
+        <w:rPr>
+          <w:rFonts w:ascii="Courier New" w:hAnsi="Courier New" w:cs="Courier New"/>
+          <w:color w:val="000000"/>
+          <w:sz w:val="20"/>
+          <w:highlight w:val="white"/>
+        </w:rPr>
+        <w:t xml:space="preserve"> </w:t>
+      </w:r>
+      <w:r>
+        <w:rPr>
+          <w:rFonts w:ascii="Courier New" w:hAnsi="Courier New" w:cs="Courier New"/>
+          <w:b/>
+          <w:bCs/>
+          <w:color w:val="0000FF"/>
+          <w:sz w:val="20"/>
+          <w:highlight w:val="white"/>
+        </w:rPr>
+        <w:t>que</w:t>
+      </w:r>
+      <w:r>
+        <w:rPr>
+          <w:rFonts w:ascii="Courier New" w:hAnsi="Courier New" w:cs="Courier New"/>
+          <w:color w:val="000000"/>
+          <w:sz w:val="20"/>
+          <w:highlight w:val="white"/>
+        </w:rPr>
+        <w:t xml:space="preserve"> parcours du chemin critique</w:t>
+      </w:r>
+    </w:p>
+    <w:p>
+      <w:pPr>
+        <w:autoSpaceDE w:val="0"/>
+        <w:autoSpaceDN w:val="0"/>
+        <w:adjustRightInd w:val="0"/>
+        <w:spacing w:after="0" w:line="240" w:lineRule="auto"/>
+        <w:jc w:val="left"/>
+        <w:rPr>
+          <w:rFonts w:ascii="Courier New" w:hAnsi="Courier New" w:cs="Courier New"/>
+          <w:color w:val="000000"/>
+          <w:sz w:val="20"/>
+          <w:highlight w:val="white"/>
+        </w:rPr>
+      </w:pPr>
+      <w:r>
+        <w:rPr>
+          <w:rFonts w:ascii="Courier New" w:hAnsi="Courier New" w:cs="Courier New"/>
+          <w:color w:val="000000"/>
+          <w:sz w:val="20"/>
+          <w:highlight w:val="white"/>
+        </w:rPr>
+        <w:tab/>
+      </w:r>
+      <w:r>
+        <w:rPr>
+          <w:rFonts w:ascii="Courier New" w:hAnsi="Courier New" w:cs="Courier New"/>
+          <w:color w:val="000000"/>
+          <w:sz w:val="20"/>
+          <w:highlight w:val="white"/>
+        </w:rPr>
+        <w:tab/>
+        <w:t>Rechercher un arc disjonctif</w:t>
+      </w:r>
+    </w:p>
+    <w:p>
+      <w:pPr>
+        <w:autoSpaceDE w:val="0"/>
+        <w:autoSpaceDN w:val="0"/>
+        <w:adjustRightInd w:val="0"/>
+        <w:spacing w:after="0" w:line="240" w:lineRule="auto"/>
+        <w:jc w:val="left"/>
+        <w:rPr>
+          <w:rFonts w:ascii="Courier New" w:hAnsi="Courier New" w:cs="Courier New"/>
+          <w:color w:val="000000"/>
+          <w:sz w:val="20"/>
+          <w:highlight w:val="white"/>
+        </w:rPr>
+      </w:pPr>
+      <w:r>
+        <w:rPr>
+          <w:rFonts w:ascii="Courier New" w:hAnsi="Courier New" w:cs="Courier New"/>
+          <w:color w:val="000000"/>
+          <w:sz w:val="20"/>
+          <w:highlight w:val="white"/>
+        </w:rPr>
+        <w:tab/>
+      </w:r>
+      <w:r>
+        <w:rPr>
+          <w:rFonts w:ascii="Courier New" w:hAnsi="Courier New" w:cs="Courier New"/>
+          <w:color w:val="000000"/>
+          <w:sz w:val="20"/>
+          <w:highlight w:val="white"/>
+        </w:rPr>
+        <w:tab/>
+        <w:t>Le permuter avec un arc du chemin critique</w:t>
+      </w:r>
+    </w:p>
+    <w:p>
+      <w:pPr>
+        <w:autoSpaceDE w:val="0"/>
+        <w:autoSpaceDN w:val="0"/>
+        <w:adjustRightInd w:val="0"/>
+        <w:spacing w:after="0" w:line="240" w:lineRule="auto"/>
+        <w:jc w:val="left"/>
+        <w:rPr>
+          <w:rFonts w:ascii="Courier New" w:hAnsi="Courier New" w:cs="Courier New"/>
+          <w:color w:val="000000"/>
+          <w:sz w:val="20"/>
+          <w:highlight w:val="white"/>
+        </w:rPr>
+      </w:pPr>
+      <w:r>
+        <w:rPr>
+          <w:rFonts w:ascii="Courier New" w:hAnsi="Courier New" w:cs="Courier New"/>
+          <w:color w:val="000000"/>
+          <w:sz w:val="20"/>
+          <w:highlight w:val="white"/>
+        </w:rPr>
+        <w:tab/>
+      </w:r>
+      <w:r>
+        <w:rPr>
+          <w:rFonts w:ascii="Courier New" w:hAnsi="Courier New" w:cs="Courier New"/>
+          <w:color w:val="000000"/>
+          <w:sz w:val="20"/>
+          <w:highlight w:val="white"/>
+        </w:rPr>
+        <w:tab/>
+        <w:t>Evaluer le nouveau vecteur obtenu</w:t>
+      </w:r>
+    </w:p>
+    <w:p>
+      <w:pPr>
+        <w:autoSpaceDE w:val="0"/>
+        <w:autoSpaceDN w:val="0"/>
+        <w:adjustRightInd w:val="0"/>
+        <w:spacing w:after="0" w:line="240" w:lineRule="auto"/>
+        <w:jc w:val="left"/>
+        <w:rPr>
+          <w:rFonts w:ascii="Courier New" w:hAnsi="Courier New" w:cs="Courier New"/>
+          <w:color w:val="000000"/>
+          <w:sz w:val="20"/>
+          <w:highlight w:val="white"/>
+        </w:rPr>
+      </w:pPr>
+      <w:r>
+        <w:rPr>
+          <w:rFonts w:ascii="Courier New" w:hAnsi="Courier New" w:cs="Courier New"/>
+          <w:color w:val="000000"/>
+          <w:sz w:val="20"/>
+          <w:highlight w:val="white"/>
+        </w:rPr>
+        <w:tab/>
+      </w:r>
+      <w:r>
+        <w:rPr>
+          <w:rFonts w:ascii="Courier New" w:hAnsi="Courier New" w:cs="Courier New"/>
+          <w:color w:val="000000"/>
+          <w:sz w:val="20"/>
+          <w:highlight w:val="white"/>
+        </w:rPr>
+        <w:tab/>
+      </w:r>
+    </w:p>
+    <w:p>
+      <w:pPr>
+        <w:autoSpaceDE w:val="0"/>
+        <w:autoSpaceDN w:val="0"/>
+        <w:adjustRightInd w:val="0"/>
+        <w:spacing w:after="0" w:line="240" w:lineRule="auto"/>
+        <w:jc w:val="left"/>
+        <w:rPr>
+          <w:rFonts w:ascii="Courier New" w:hAnsi="Courier New" w:cs="Courier New"/>
+          <w:color w:val="000000"/>
+          <w:sz w:val="20"/>
+          <w:highlight w:val="white"/>
+        </w:rPr>
+      </w:pPr>
+      <w:r>
+        <w:rPr>
+          <w:rFonts w:ascii="Courier New" w:hAnsi="Courier New" w:cs="Courier New"/>
+          <w:color w:val="000000"/>
+          <w:sz w:val="20"/>
+          <w:highlight w:val="white"/>
+        </w:rPr>
+        <w:tab/>
+      </w:r>
+      <w:r>
+        <w:rPr>
+          <w:rFonts w:ascii="Courier New" w:hAnsi="Courier New" w:cs="Courier New"/>
+          <w:color w:val="000000"/>
+          <w:sz w:val="20"/>
+          <w:highlight w:val="white"/>
+        </w:rPr>
+        <w:tab/>
+      </w:r>
+      <w:r>
+        <w:rPr>
+          <w:rFonts w:ascii="Courier New" w:hAnsi="Courier New" w:cs="Courier New"/>
+          <w:b/>
+          <w:bCs/>
+          <w:color w:val="0000FF"/>
+          <w:sz w:val="20"/>
+          <w:highlight w:val="white"/>
+        </w:rPr>
+        <w:t>Si</w:t>
+      </w:r>
+      <w:r>
+        <w:rPr>
+          <w:rFonts w:ascii="Courier New" w:hAnsi="Courier New" w:cs="Courier New"/>
+          <w:color w:val="000000"/>
+          <w:sz w:val="20"/>
+          <w:highlight w:val="white"/>
+        </w:rPr>
+        <w:t xml:space="preserve"> </w:t>
+      </w:r>
+      <w:proofErr w:type="spellStart"/>
+      <w:r>
+        <w:rPr>
+          <w:rFonts w:ascii="Courier New" w:hAnsi="Courier New" w:cs="Courier New"/>
+          <w:color w:val="000000"/>
+          <w:sz w:val="20"/>
+          <w:highlight w:val="white"/>
+        </w:rPr>
+        <w:t>makespan</w:t>
+      </w:r>
+      <w:proofErr w:type="spellEnd"/>
+      <w:r>
+        <w:rPr>
+          <w:rFonts w:ascii="Courier New" w:hAnsi="Courier New" w:cs="Courier New"/>
+          <w:color w:val="000000"/>
+          <w:sz w:val="20"/>
+          <w:highlight w:val="white"/>
+        </w:rPr>
+        <w:t xml:space="preserve"> est amélioré </w:t>
+      </w:r>
+      <w:r>
+        <w:rPr>
+          <w:rFonts w:ascii="Courier New" w:hAnsi="Courier New" w:cs="Courier New"/>
+          <w:b/>
+          <w:bCs/>
+          <w:color w:val="0000FF"/>
+          <w:sz w:val="20"/>
+          <w:highlight w:val="white"/>
+        </w:rPr>
+        <w:t>Alors</w:t>
+      </w:r>
+    </w:p>
+    <w:p>
+      <w:pPr>
+        <w:autoSpaceDE w:val="0"/>
+        <w:autoSpaceDN w:val="0"/>
+        <w:adjustRightInd w:val="0"/>
+        <w:spacing w:after="0" w:line="240" w:lineRule="auto"/>
+        <w:jc w:val="left"/>
+        <w:rPr>
+          <w:rFonts w:ascii="Courier New" w:hAnsi="Courier New" w:cs="Courier New"/>
+          <w:color w:val="000000"/>
+          <w:sz w:val="20"/>
+          <w:highlight w:val="white"/>
+        </w:rPr>
+      </w:pPr>
+      <w:r>
+        <w:rPr>
+          <w:rFonts w:ascii="Courier New" w:hAnsi="Courier New" w:cs="Courier New"/>
+          <w:color w:val="000000"/>
+          <w:sz w:val="20"/>
+          <w:highlight w:val="white"/>
+        </w:rPr>
+        <w:tab/>
+      </w:r>
+      <w:r>
+        <w:rPr>
+          <w:rFonts w:ascii="Courier New" w:hAnsi="Courier New" w:cs="Courier New"/>
+          <w:color w:val="000000"/>
+          <w:sz w:val="20"/>
+          <w:highlight w:val="white"/>
+        </w:rPr>
+        <w:tab/>
+      </w:r>
+      <w:r>
+        <w:rPr>
+          <w:rFonts w:ascii="Courier New" w:hAnsi="Courier New" w:cs="Courier New"/>
+          <w:color w:val="000000"/>
+          <w:sz w:val="20"/>
+          <w:highlight w:val="white"/>
+        </w:rPr>
+        <w:tab/>
+        <w:t>Garder ce vecteur et cette solution</w:t>
+      </w:r>
+    </w:p>
+    <w:p>
+      <w:pPr>
+        <w:autoSpaceDE w:val="0"/>
+        <w:autoSpaceDN w:val="0"/>
+        <w:adjustRightInd w:val="0"/>
+        <w:spacing w:after="0" w:line="240" w:lineRule="auto"/>
+        <w:jc w:val="left"/>
+        <w:rPr>
+          <w:rFonts w:ascii="Courier New" w:hAnsi="Courier New" w:cs="Courier New"/>
+          <w:color w:val="000000"/>
+          <w:sz w:val="20"/>
+          <w:highlight w:val="white"/>
+        </w:rPr>
+      </w:pPr>
+      <w:r>
+        <w:rPr>
+          <w:rFonts w:ascii="Courier New" w:hAnsi="Courier New" w:cs="Courier New"/>
+          <w:color w:val="000000"/>
+          <w:sz w:val="20"/>
+          <w:highlight w:val="white"/>
+        </w:rPr>
+        <w:tab/>
+      </w:r>
+      <w:r>
+        <w:rPr>
+          <w:rFonts w:ascii="Courier New" w:hAnsi="Courier New" w:cs="Courier New"/>
+          <w:color w:val="000000"/>
+          <w:sz w:val="20"/>
+          <w:highlight w:val="white"/>
+        </w:rPr>
+        <w:tab/>
+      </w:r>
+      <w:r>
+        <w:rPr>
+          <w:rFonts w:ascii="Courier New" w:hAnsi="Courier New" w:cs="Courier New"/>
+          <w:color w:val="000000"/>
+          <w:sz w:val="20"/>
+          <w:highlight w:val="white"/>
+        </w:rPr>
+        <w:tab/>
+        <w:t>Ne pas continuer sur le chemin critique</w:t>
+      </w:r>
+    </w:p>
+    <w:p>
+      <w:pPr>
+        <w:autoSpaceDE w:val="0"/>
+        <w:autoSpaceDN w:val="0"/>
+        <w:adjustRightInd w:val="0"/>
+        <w:spacing w:after="0" w:line="240" w:lineRule="auto"/>
+        <w:jc w:val="left"/>
+        <w:rPr>
+          <w:rFonts w:ascii="Courier New" w:hAnsi="Courier New" w:cs="Courier New"/>
+          <w:color w:val="000000"/>
+          <w:sz w:val="20"/>
+          <w:highlight w:val="white"/>
+        </w:rPr>
+      </w:pPr>
+      <w:r>
+        <w:rPr>
+          <w:rFonts w:ascii="Courier New" w:hAnsi="Courier New" w:cs="Courier New"/>
+          <w:color w:val="000000"/>
+          <w:sz w:val="20"/>
+          <w:highlight w:val="white"/>
+        </w:rPr>
+        <w:tab/>
+      </w:r>
+      <w:r>
+        <w:rPr>
+          <w:rFonts w:ascii="Courier New" w:hAnsi="Courier New" w:cs="Courier New"/>
+          <w:color w:val="000000"/>
+          <w:sz w:val="20"/>
+          <w:highlight w:val="white"/>
+        </w:rPr>
+        <w:tab/>
+      </w:r>
+      <w:r>
+        <w:rPr>
+          <w:rFonts w:ascii="Courier New" w:hAnsi="Courier New" w:cs="Courier New"/>
+          <w:b/>
+          <w:bCs/>
+          <w:color w:val="0000FF"/>
+          <w:sz w:val="20"/>
+          <w:highlight w:val="white"/>
+        </w:rPr>
+        <w:t>Sinon</w:t>
+      </w:r>
+    </w:p>
+    <w:p>
+      <w:pPr>
+        <w:autoSpaceDE w:val="0"/>
+        <w:autoSpaceDN w:val="0"/>
+        <w:adjustRightInd w:val="0"/>
+        <w:spacing w:after="0" w:line="240" w:lineRule="auto"/>
+        <w:jc w:val="left"/>
+        <w:rPr>
+          <w:rFonts w:ascii="Courier New" w:hAnsi="Courier New" w:cs="Courier New"/>
+          <w:color w:val="000000"/>
+          <w:sz w:val="20"/>
+          <w:highlight w:val="white"/>
+        </w:rPr>
+      </w:pPr>
+      <w:r>
+        <w:rPr>
+          <w:rFonts w:ascii="Courier New" w:hAnsi="Courier New" w:cs="Courier New"/>
+          <w:color w:val="000000"/>
+          <w:sz w:val="20"/>
+          <w:highlight w:val="white"/>
+        </w:rPr>
+        <w:tab/>
+      </w:r>
+      <w:r>
+        <w:rPr>
+          <w:rFonts w:ascii="Courier New" w:hAnsi="Courier New" w:cs="Courier New"/>
+          <w:color w:val="000000"/>
+          <w:sz w:val="20"/>
+          <w:highlight w:val="white"/>
+        </w:rPr>
+        <w:tab/>
+      </w:r>
+      <w:r>
+        <w:rPr>
+          <w:rFonts w:ascii="Courier New" w:hAnsi="Courier New" w:cs="Courier New"/>
+          <w:color w:val="000000"/>
+          <w:sz w:val="20"/>
+          <w:highlight w:val="white"/>
+        </w:rPr>
+        <w:tab/>
+        <w:t>Continuer sur le chemin critique</w:t>
+      </w:r>
+    </w:p>
+    <w:p>
+      <w:pPr>
+        <w:autoSpaceDE w:val="0"/>
+        <w:autoSpaceDN w:val="0"/>
+        <w:adjustRightInd w:val="0"/>
+        <w:spacing w:after="0" w:line="240" w:lineRule="auto"/>
+        <w:jc w:val="left"/>
+        <w:rPr>
+          <w:rFonts w:ascii="Courier New" w:hAnsi="Courier New" w:cs="Courier New"/>
+          <w:color w:val="000000"/>
+          <w:sz w:val="20"/>
+          <w:highlight w:val="white"/>
+        </w:rPr>
+      </w:pPr>
+      <w:r>
+        <w:rPr>
+          <w:rFonts w:ascii="Courier New" w:hAnsi="Courier New" w:cs="Courier New"/>
+          <w:color w:val="000000"/>
+          <w:sz w:val="20"/>
+          <w:highlight w:val="white"/>
+        </w:rPr>
+        <w:tab/>
+      </w:r>
+      <w:r>
+        <w:rPr>
+          <w:rFonts w:ascii="Courier New" w:hAnsi="Courier New" w:cs="Courier New"/>
+          <w:color w:val="000000"/>
+          <w:sz w:val="20"/>
+          <w:highlight w:val="white"/>
+        </w:rPr>
+        <w:tab/>
+      </w:r>
+      <w:r>
+        <w:rPr>
+          <w:rFonts w:ascii="Courier New" w:hAnsi="Courier New" w:cs="Courier New"/>
+          <w:b/>
+          <w:bCs/>
+          <w:color w:val="0000FF"/>
+          <w:sz w:val="20"/>
+          <w:highlight w:val="white"/>
+        </w:rPr>
+        <w:t>Fin</w:t>
+      </w:r>
+      <w:r>
+        <w:rPr>
+          <w:rFonts w:ascii="Courier New" w:hAnsi="Courier New" w:cs="Courier New"/>
+          <w:color w:val="000000"/>
+          <w:sz w:val="20"/>
+          <w:highlight w:val="white"/>
+        </w:rPr>
+        <w:t xml:space="preserve"> </w:t>
+      </w:r>
+      <w:r>
+        <w:rPr>
+          <w:rFonts w:ascii="Courier New" w:hAnsi="Courier New" w:cs="Courier New"/>
+          <w:b/>
+          <w:bCs/>
+          <w:color w:val="0000FF"/>
+          <w:sz w:val="20"/>
+          <w:highlight w:val="white"/>
+        </w:rPr>
+        <w:t>Si</w:t>
+      </w:r>
+    </w:p>
+    <w:p>
+      <w:pPr>
+        <w:autoSpaceDE w:val="0"/>
+        <w:autoSpaceDN w:val="0"/>
+        <w:adjustRightInd w:val="0"/>
+        <w:spacing w:after="0" w:line="240" w:lineRule="auto"/>
+        <w:jc w:val="left"/>
+        <w:rPr>
+          <w:rFonts w:ascii="Courier New" w:hAnsi="Courier New" w:cs="Courier New"/>
+          <w:color w:val="000000"/>
+          <w:sz w:val="20"/>
+          <w:highlight w:val="white"/>
+        </w:rPr>
+      </w:pPr>
+      <w:r>
+        <w:rPr>
+          <w:rFonts w:ascii="Courier New" w:hAnsi="Courier New" w:cs="Courier New"/>
+          <w:color w:val="000000"/>
+          <w:sz w:val="20"/>
+          <w:highlight w:val="white"/>
+        </w:rPr>
+        <w:tab/>
+      </w:r>
+      <w:r>
+        <w:rPr>
+          <w:rFonts w:ascii="Courier New" w:hAnsi="Courier New" w:cs="Courier New"/>
+          <w:b/>
+          <w:bCs/>
+          <w:color w:val="0000FF"/>
+          <w:sz w:val="20"/>
+          <w:highlight w:val="white"/>
+        </w:rPr>
+        <w:t>Fin</w:t>
+      </w:r>
+      <w:r>
+        <w:rPr>
+          <w:rFonts w:ascii="Courier New" w:hAnsi="Courier New" w:cs="Courier New"/>
+          <w:color w:val="000000"/>
+          <w:sz w:val="20"/>
+          <w:highlight w:val="white"/>
+        </w:rPr>
+        <w:t xml:space="preserve"> </w:t>
+      </w:r>
+      <w:r>
+        <w:rPr>
+          <w:rFonts w:ascii="Courier New" w:hAnsi="Courier New" w:cs="Courier New"/>
+          <w:b/>
+          <w:bCs/>
+          <w:color w:val="0000FF"/>
+          <w:sz w:val="20"/>
+          <w:highlight w:val="white"/>
+        </w:rPr>
+        <w:t>Tant</w:t>
+      </w:r>
+      <w:r>
+        <w:rPr>
+          <w:rFonts w:ascii="Courier New" w:hAnsi="Courier New" w:cs="Courier New"/>
+          <w:color w:val="000000"/>
+          <w:sz w:val="20"/>
+          <w:highlight w:val="white"/>
+        </w:rPr>
+        <w:t xml:space="preserve"> </w:t>
+      </w:r>
+      <w:r>
+        <w:rPr>
+          <w:rFonts w:ascii="Courier New" w:hAnsi="Courier New" w:cs="Courier New"/>
+          <w:b/>
+          <w:bCs/>
+          <w:color w:val="0000FF"/>
+          <w:sz w:val="20"/>
+          <w:highlight w:val="white"/>
+        </w:rPr>
+        <w:t>que</w:t>
+      </w:r>
+    </w:p>
+    <w:p>
+      <w:pPr>
+        <w:autoSpaceDE w:val="0"/>
+        <w:autoSpaceDN w:val="0"/>
+        <w:adjustRightInd w:val="0"/>
+        <w:spacing w:after="0" w:line="240" w:lineRule="auto"/>
+        <w:jc w:val="left"/>
+        <w:rPr>
+          <w:rFonts w:ascii="Courier New" w:hAnsi="Courier New" w:cs="Courier New"/>
+          <w:color w:val="000000"/>
+          <w:sz w:val="20"/>
+          <w:highlight w:val="white"/>
+        </w:rPr>
+      </w:pPr>
+      <w:r>
+        <w:rPr>
+          <w:rFonts w:ascii="Courier New" w:hAnsi="Courier New" w:cs="Courier New"/>
+          <w:b/>
+          <w:bCs/>
+          <w:color w:val="0000FF"/>
+          <w:sz w:val="20"/>
+          <w:highlight w:val="white"/>
+        </w:rPr>
+        <w:t>Fin</w:t>
+      </w:r>
+      <w:r>
+        <w:rPr>
+          <w:rFonts w:ascii="Courier New" w:hAnsi="Courier New" w:cs="Courier New"/>
+          <w:color w:val="000000"/>
+          <w:sz w:val="20"/>
+          <w:highlight w:val="white"/>
+        </w:rPr>
+        <w:t xml:space="preserve"> </w:t>
+      </w:r>
+      <w:r>
+        <w:rPr>
+          <w:rFonts w:ascii="Courier New" w:hAnsi="Courier New" w:cs="Courier New"/>
+          <w:b/>
+          <w:bCs/>
+          <w:color w:val="0000FF"/>
+          <w:sz w:val="20"/>
+          <w:highlight w:val="white"/>
+        </w:rPr>
+        <w:t>Tant</w:t>
+      </w:r>
+      <w:r>
+        <w:rPr>
+          <w:rFonts w:ascii="Courier New" w:hAnsi="Courier New" w:cs="Courier New"/>
+          <w:color w:val="000000"/>
+          <w:sz w:val="20"/>
+          <w:highlight w:val="white"/>
+        </w:rPr>
+        <w:t xml:space="preserve"> </w:t>
+      </w:r>
+      <w:r>
+        <w:rPr>
+          <w:rFonts w:ascii="Courier New" w:hAnsi="Courier New" w:cs="Courier New"/>
+          <w:b/>
+          <w:bCs/>
+          <w:color w:val="0000FF"/>
+          <w:sz w:val="20"/>
+          <w:highlight w:val="white"/>
+        </w:rPr>
+        <w:t>que</w:t>
+      </w:r>
+    </w:p>
+    <w:p>
+      <w:pPr>
+        <w:autoSpaceDE w:val="0"/>
+        <w:autoSpaceDN w:val="0"/>
+        <w:adjustRightInd w:val="0"/>
+        <w:spacing w:after="0" w:line="240" w:lineRule="auto"/>
+        <w:jc w:val="left"/>
+        <w:rPr>
+          <w:rFonts w:ascii="Courier New" w:hAnsi="Courier New" w:cs="Courier New"/>
+          <w:color w:val="000000"/>
+          <w:sz w:val="20"/>
+          <w:highlight w:val="white"/>
+        </w:rPr>
+      </w:pPr>
+    </w:p>
+    <w:p>
+      <w:r>
+        <w:rPr>
+          <w:rFonts w:ascii="Courier New" w:hAnsi="Courier New" w:cs="Courier New"/>
+          <w:color w:val="000000"/>
+          <w:sz w:val="20"/>
+          <w:highlight w:val="white"/>
+        </w:rPr>
+        <w:t xml:space="preserve">Retourner le </w:t>
+      </w:r>
+      <w:proofErr w:type="spellStart"/>
+      <w:r>
+        <w:rPr>
+          <w:rFonts w:ascii="Courier New" w:hAnsi="Courier New" w:cs="Courier New"/>
+          <w:color w:val="000000"/>
+          <w:sz w:val="20"/>
+          <w:highlight w:val="white"/>
+        </w:rPr>
+        <w:t>makespan</w:t>
+      </w:r>
+      <w:proofErr w:type="spellEnd"/>
+    </w:p>
+    <w:p>
+      <w:pPr>
+        <w:pStyle w:val="Titre3"/>
+      </w:pPr>
+      <w:bookmarkStart w:id="15" w:name="_Toc436326147"/>
+      <w:r>
+        <w:t>Implémentation</w:t>
+      </w:r>
+      <w:bookmarkEnd w:id="15"/>
+    </w:p>
     <w:p/>
     <w:p>
       <w:pPr>
+        <w:pStyle w:val="Titre2"/>
+      </w:pPr>
+      <w:bookmarkStart w:id="16" w:name="_Toc436326148"/>
+      <w:r>
+        <w:t>C – Algorithme de suppression des doublons</w:t>
+      </w:r>
+      <w:bookmarkEnd w:id="16"/>
+      <w:r>
+        <w:t xml:space="preserve"> </w:t>
+      </w:r>
+    </w:p>
+    <w:p>
+      <w:pPr>
         <w:pStyle w:val="Titre3"/>
       </w:pPr>
-      <w:bookmarkStart w:id="15" w:name="_Toc436326147"/>
+      <w:bookmarkStart w:id="17" w:name="_Toc436326149"/>
+      <w:r>
+        <w:t>Présentation</w:t>
+      </w:r>
+      <w:bookmarkEnd w:id="17"/>
+    </w:p>
+    <w:p>
+      <w:r>
+        <w:t>Etant donné que notre vecteur de Bierwirth va être généré de manière aléatoire, il est possible que dans certains cas nous obtenions le même vecteur et donc la même solution. C'est un cas que nous devons alors éliminer.</w:t>
+      </w:r>
+    </w:p>
+    <w:p>
+      <w:r>
+        <w:t xml:space="preserve">Pour ce faire, nous allons utiliser une méthode basée sur un tableau de présence. Nous initialisons un tableau de très grande taille (de l'ordre du million). Lorsque nous souhaitons consulter si une solution a déjà été envisagée, nous utilisons une fonction de </w:t>
+      </w:r>
+      <w:proofErr w:type="spellStart"/>
+      <w:r>
+        <w:t>hashage</w:t>
+      </w:r>
+      <w:proofErr w:type="spellEnd"/>
+      <w:r>
+        <w:t xml:space="preserve"> sur la solution de la manière suivante : nous faisons la somme des carrés des dates de début de chaque job de la solution, modulo la taille du tableau de présence.</w:t>
+      </w:r>
+    </w:p>
+    <w:p>
+      <w:pPr>
+        <w:pStyle w:val="Titre3"/>
+      </w:pPr>
+      <w:bookmarkStart w:id="18" w:name="_Toc436326151"/>
       <w:r>
         <w:t>Implémentation</w:t>
       </w:r>
-      <w:bookmarkEnd w:id="15"/>
+      <w:bookmarkEnd w:id="18"/>
     </w:p>
     <w:p/>
     <w:p>
       <w:pPr>
         <w:pStyle w:val="Titre2"/>
       </w:pPr>
-      <w:bookmarkStart w:id="16" w:name="_Toc436326148"/>
-      <w:r>
-        <w:t>C – Algorithme de suppression des doublons</w:t>
-      </w:r>
-      <w:bookmarkEnd w:id="16"/>
+      <w:bookmarkStart w:id="19" w:name="_Toc436326152"/>
+      <w:r>
+        <w:t>D – Algorithme génétique</w:t>
+      </w:r>
+      <w:bookmarkEnd w:id="19"/>
       <w:r>
         <w:t xml:space="preserve"> </w:t>
       </w:r>
@@ -4545,81 +5431,812 @@
       <w:pPr>
         <w:pStyle w:val="Titre3"/>
       </w:pPr>
-      <w:bookmarkStart w:id="17" w:name="_Toc436326149"/>
+      <w:bookmarkStart w:id="20" w:name="_Toc436326153"/>
       <w:r>
         <w:t>Présentation</w:t>
       </w:r>
-      <w:bookmarkEnd w:id="17"/>
+      <w:bookmarkEnd w:id="20"/>
+    </w:p>
+    <w:p>
+      <w:r>
+        <w:t xml:space="preserve">Cet algorithme va permettre de s'approcher de la solution optimale du problème. On dispose d'une population triée par ordre croissant de </w:t>
+      </w:r>
+      <w:proofErr w:type="spellStart"/>
+      <w:r>
+        <w:t>makespan</w:t>
+      </w:r>
+      <w:proofErr w:type="spellEnd"/>
+      <w:r>
+        <w:t>. On génère le même nombre d'individus que la population par croisement. On retrie la population puis on élimine les individus en trop dans la population pour conserver uniquement les meilleurs.</w:t>
+      </w:r>
     </w:p>
     <w:p/>
+    <w:p/>
+    <w:p/>
+    <w:p/>
     <w:p>
       <w:pPr>
         <w:pStyle w:val="Titre3"/>
       </w:pPr>
-      <w:bookmarkStart w:id="18" w:name="_Toc436326150"/>
-      <w:r>
+      <w:bookmarkStart w:id="21" w:name="_Toc436326154"/>
+      <w:r>
+        <w:lastRenderedPageBreak/>
         <w:t>Algorithme</w:t>
       </w:r>
-      <w:bookmarkEnd w:id="18"/>
-    </w:p>
-    <w:p/>
+      <w:bookmarkEnd w:id="21"/>
+    </w:p>
+    <w:p>
+      <w:pPr>
+        <w:autoSpaceDE w:val="0"/>
+        <w:autoSpaceDN w:val="0"/>
+        <w:adjustRightInd w:val="0"/>
+        <w:spacing w:after="0" w:line="240" w:lineRule="auto"/>
+        <w:jc w:val="left"/>
+        <w:rPr>
+          <w:rFonts w:ascii="Courier New" w:hAnsi="Courier New" w:cs="Courier New"/>
+          <w:color w:val="000000"/>
+          <w:sz w:val="20"/>
+          <w:highlight w:val="white"/>
+        </w:rPr>
+      </w:pPr>
+      <w:r>
+        <w:rPr>
+          <w:rFonts w:ascii="Courier New" w:hAnsi="Courier New" w:cs="Courier New"/>
+          <w:b/>
+          <w:bCs/>
+          <w:color w:val="0000FF"/>
+          <w:sz w:val="20"/>
+          <w:highlight w:val="white"/>
+        </w:rPr>
+        <w:t>Tant</w:t>
+      </w:r>
+      <w:r>
+        <w:rPr>
+          <w:rFonts w:ascii="Courier New" w:hAnsi="Courier New" w:cs="Courier New"/>
+          <w:color w:val="000000"/>
+          <w:sz w:val="20"/>
+          <w:highlight w:val="white"/>
+        </w:rPr>
+        <w:t xml:space="preserve"> </w:t>
+      </w:r>
+      <w:r>
+        <w:rPr>
+          <w:rFonts w:ascii="Courier New" w:hAnsi="Courier New" w:cs="Courier New"/>
+          <w:b/>
+          <w:bCs/>
+          <w:color w:val="0000FF"/>
+          <w:sz w:val="20"/>
+          <w:highlight w:val="white"/>
+        </w:rPr>
+        <w:t>que</w:t>
+      </w:r>
+      <w:r>
+        <w:rPr>
+          <w:rFonts w:ascii="Courier New" w:hAnsi="Courier New" w:cs="Courier New"/>
+          <w:color w:val="000000"/>
+          <w:sz w:val="20"/>
+          <w:highlight w:val="white"/>
+        </w:rPr>
+        <w:t xml:space="preserve"> l'on ne dépasse pas le nombre d'itérations </w:t>
+      </w:r>
+      <w:r>
+        <w:rPr>
+          <w:rFonts w:ascii="Courier New" w:hAnsi="Courier New" w:cs="Courier New"/>
+          <w:b/>
+          <w:bCs/>
+          <w:color w:val="0000FF"/>
+          <w:sz w:val="20"/>
+          <w:highlight w:val="white"/>
+        </w:rPr>
+        <w:t>Faire</w:t>
+      </w:r>
+    </w:p>
+    <w:p>
+      <w:pPr>
+        <w:autoSpaceDE w:val="0"/>
+        <w:autoSpaceDN w:val="0"/>
+        <w:adjustRightInd w:val="0"/>
+        <w:spacing w:after="0" w:line="240" w:lineRule="auto"/>
+        <w:jc w:val="left"/>
+        <w:rPr>
+          <w:rFonts w:ascii="Courier New" w:hAnsi="Courier New" w:cs="Courier New"/>
+          <w:color w:val="000000"/>
+          <w:sz w:val="20"/>
+          <w:highlight w:val="white"/>
+        </w:rPr>
+      </w:pPr>
+      <w:r>
+        <w:rPr>
+          <w:rFonts w:ascii="Courier New" w:hAnsi="Courier New" w:cs="Courier New"/>
+          <w:color w:val="000000"/>
+          <w:sz w:val="20"/>
+          <w:highlight w:val="white"/>
+        </w:rPr>
+        <w:tab/>
+      </w:r>
+      <w:r>
+        <w:rPr>
+          <w:rFonts w:ascii="Courier New" w:hAnsi="Courier New" w:cs="Courier New"/>
+          <w:b/>
+          <w:bCs/>
+          <w:color w:val="0000FF"/>
+          <w:sz w:val="20"/>
+          <w:highlight w:val="white"/>
+        </w:rPr>
+        <w:t>Pour</w:t>
+      </w:r>
+      <w:r>
+        <w:rPr>
+          <w:rFonts w:ascii="Courier New" w:hAnsi="Courier New" w:cs="Courier New"/>
+          <w:color w:val="000000"/>
+          <w:sz w:val="20"/>
+          <w:highlight w:val="white"/>
+        </w:rPr>
+        <w:t xml:space="preserve"> i de </w:t>
+      </w:r>
+      <w:r>
+        <w:rPr>
+          <w:rFonts w:ascii="Courier New" w:hAnsi="Courier New" w:cs="Courier New"/>
+          <w:color w:val="FF0080"/>
+          <w:sz w:val="20"/>
+          <w:highlight w:val="white"/>
+        </w:rPr>
+        <w:t>1</w:t>
+      </w:r>
+      <w:r>
+        <w:rPr>
+          <w:rFonts w:ascii="Courier New" w:hAnsi="Courier New" w:cs="Courier New"/>
+          <w:color w:val="000000"/>
+          <w:sz w:val="20"/>
+          <w:highlight w:val="white"/>
+        </w:rPr>
+        <w:t xml:space="preserve"> à taille de la population </w:t>
+      </w:r>
+      <w:r>
+        <w:rPr>
+          <w:rFonts w:ascii="Courier New" w:hAnsi="Courier New" w:cs="Courier New"/>
+          <w:b/>
+          <w:bCs/>
+          <w:color w:val="0000FF"/>
+          <w:sz w:val="20"/>
+          <w:highlight w:val="white"/>
+        </w:rPr>
+        <w:t>Faire</w:t>
+      </w:r>
+    </w:p>
+    <w:p>
+      <w:pPr>
+        <w:autoSpaceDE w:val="0"/>
+        <w:autoSpaceDN w:val="0"/>
+        <w:adjustRightInd w:val="0"/>
+        <w:spacing w:after="0" w:line="240" w:lineRule="auto"/>
+        <w:jc w:val="left"/>
+        <w:rPr>
+          <w:rFonts w:ascii="Courier New" w:hAnsi="Courier New" w:cs="Courier New"/>
+          <w:color w:val="000000"/>
+          <w:sz w:val="20"/>
+          <w:highlight w:val="white"/>
+        </w:rPr>
+      </w:pPr>
+      <w:r>
+        <w:rPr>
+          <w:rFonts w:ascii="Courier New" w:hAnsi="Courier New" w:cs="Courier New"/>
+          <w:color w:val="000000"/>
+          <w:sz w:val="20"/>
+          <w:highlight w:val="white"/>
+        </w:rPr>
+        <w:tab/>
+      </w:r>
+      <w:r>
+        <w:rPr>
+          <w:rFonts w:ascii="Courier New" w:hAnsi="Courier New" w:cs="Courier New"/>
+          <w:color w:val="000000"/>
+          <w:sz w:val="20"/>
+          <w:highlight w:val="white"/>
+        </w:rPr>
+        <w:tab/>
+        <w:t>Choisir P1 dans les 10% de la population</w:t>
+      </w:r>
+    </w:p>
+    <w:p>
+      <w:pPr>
+        <w:autoSpaceDE w:val="0"/>
+        <w:autoSpaceDN w:val="0"/>
+        <w:adjustRightInd w:val="0"/>
+        <w:spacing w:after="0" w:line="240" w:lineRule="auto"/>
+        <w:jc w:val="left"/>
+        <w:rPr>
+          <w:rFonts w:ascii="Courier New" w:hAnsi="Courier New" w:cs="Courier New"/>
+          <w:color w:val="000000"/>
+          <w:sz w:val="20"/>
+          <w:highlight w:val="white"/>
+        </w:rPr>
+      </w:pPr>
+      <w:r>
+        <w:rPr>
+          <w:rFonts w:ascii="Courier New" w:hAnsi="Courier New" w:cs="Courier New"/>
+          <w:color w:val="000000"/>
+          <w:sz w:val="20"/>
+          <w:highlight w:val="white"/>
+        </w:rPr>
+        <w:tab/>
+      </w:r>
+      <w:r>
+        <w:rPr>
+          <w:rFonts w:ascii="Courier New" w:hAnsi="Courier New" w:cs="Courier New"/>
+          <w:color w:val="000000"/>
+          <w:sz w:val="20"/>
+          <w:highlight w:val="white"/>
+        </w:rPr>
+        <w:tab/>
+        <w:t>Choisir P2 dans les 90% restants</w:t>
+      </w:r>
+    </w:p>
+    <w:p>
+      <w:pPr>
+        <w:autoSpaceDE w:val="0"/>
+        <w:autoSpaceDN w:val="0"/>
+        <w:adjustRightInd w:val="0"/>
+        <w:spacing w:after="0" w:line="240" w:lineRule="auto"/>
+        <w:jc w:val="left"/>
+        <w:rPr>
+          <w:rFonts w:ascii="Courier New" w:hAnsi="Courier New" w:cs="Courier New"/>
+          <w:color w:val="000000"/>
+          <w:sz w:val="20"/>
+          <w:highlight w:val="white"/>
+        </w:rPr>
+      </w:pPr>
+      <w:r>
+        <w:rPr>
+          <w:rFonts w:ascii="Courier New" w:hAnsi="Courier New" w:cs="Courier New"/>
+          <w:color w:val="000000"/>
+          <w:sz w:val="20"/>
+          <w:highlight w:val="white"/>
+        </w:rPr>
+        <w:tab/>
+      </w:r>
+      <w:r>
+        <w:rPr>
+          <w:rFonts w:ascii="Courier New" w:hAnsi="Courier New" w:cs="Courier New"/>
+          <w:color w:val="000000"/>
+          <w:sz w:val="20"/>
+          <w:highlight w:val="white"/>
+        </w:rPr>
+        <w:tab/>
+        <w:t>Effectuer le croisement de P1 et P2 -&gt; C</w:t>
+      </w:r>
+    </w:p>
+    <w:p>
+      <w:pPr>
+        <w:autoSpaceDE w:val="0"/>
+        <w:autoSpaceDN w:val="0"/>
+        <w:adjustRightInd w:val="0"/>
+        <w:spacing w:after="0" w:line="240" w:lineRule="auto"/>
+        <w:jc w:val="left"/>
+        <w:rPr>
+          <w:rFonts w:ascii="Courier New" w:hAnsi="Courier New" w:cs="Courier New"/>
+          <w:color w:val="000000"/>
+          <w:sz w:val="20"/>
+          <w:highlight w:val="white"/>
+        </w:rPr>
+      </w:pPr>
+      <w:r>
+        <w:rPr>
+          <w:rFonts w:ascii="Courier New" w:hAnsi="Courier New" w:cs="Courier New"/>
+          <w:color w:val="000000"/>
+          <w:sz w:val="20"/>
+          <w:highlight w:val="white"/>
+        </w:rPr>
+        <w:tab/>
+      </w:r>
+      <w:r>
+        <w:rPr>
+          <w:rFonts w:ascii="Courier New" w:hAnsi="Courier New" w:cs="Courier New"/>
+          <w:color w:val="000000"/>
+          <w:sz w:val="20"/>
+          <w:highlight w:val="white"/>
+        </w:rPr>
+        <w:tab/>
+        <w:t>Effectuer la recherche locale sur C</w:t>
+      </w:r>
+    </w:p>
+    <w:p>
+      <w:pPr>
+        <w:autoSpaceDE w:val="0"/>
+        <w:autoSpaceDN w:val="0"/>
+        <w:adjustRightInd w:val="0"/>
+        <w:spacing w:after="0" w:line="240" w:lineRule="auto"/>
+        <w:jc w:val="left"/>
+        <w:rPr>
+          <w:rFonts w:ascii="Courier New" w:hAnsi="Courier New" w:cs="Courier New"/>
+          <w:color w:val="000000"/>
+          <w:sz w:val="20"/>
+          <w:highlight w:val="white"/>
+        </w:rPr>
+      </w:pPr>
+      <w:r>
+        <w:rPr>
+          <w:rFonts w:ascii="Courier New" w:hAnsi="Courier New" w:cs="Courier New"/>
+          <w:color w:val="000000"/>
+          <w:sz w:val="20"/>
+          <w:highlight w:val="white"/>
+        </w:rPr>
+        <w:tab/>
+      </w:r>
+      <w:r>
+        <w:rPr>
+          <w:rFonts w:ascii="Courier New" w:hAnsi="Courier New" w:cs="Courier New"/>
+          <w:color w:val="000000"/>
+          <w:sz w:val="20"/>
+          <w:highlight w:val="white"/>
+        </w:rPr>
+        <w:tab/>
+        <w:t>Ajouter C à la population</w:t>
+      </w:r>
+    </w:p>
+    <w:p>
+      <w:pPr>
+        <w:autoSpaceDE w:val="0"/>
+        <w:autoSpaceDN w:val="0"/>
+        <w:adjustRightInd w:val="0"/>
+        <w:spacing w:after="0" w:line="240" w:lineRule="auto"/>
+        <w:jc w:val="left"/>
+        <w:rPr>
+          <w:rFonts w:ascii="Courier New" w:hAnsi="Courier New" w:cs="Courier New"/>
+          <w:color w:val="000000"/>
+          <w:sz w:val="20"/>
+          <w:highlight w:val="white"/>
+        </w:rPr>
+      </w:pPr>
+      <w:r>
+        <w:rPr>
+          <w:rFonts w:ascii="Courier New" w:hAnsi="Courier New" w:cs="Courier New"/>
+          <w:color w:val="000000"/>
+          <w:sz w:val="20"/>
+          <w:highlight w:val="white"/>
+        </w:rPr>
+        <w:tab/>
+      </w:r>
+      <w:r>
+        <w:rPr>
+          <w:rFonts w:ascii="Courier New" w:hAnsi="Courier New" w:cs="Courier New"/>
+          <w:b/>
+          <w:bCs/>
+          <w:color w:val="0000FF"/>
+          <w:sz w:val="20"/>
+          <w:highlight w:val="white"/>
+        </w:rPr>
+        <w:t>Fin</w:t>
+      </w:r>
+      <w:r>
+        <w:rPr>
+          <w:rFonts w:ascii="Courier New" w:hAnsi="Courier New" w:cs="Courier New"/>
+          <w:color w:val="000000"/>
+          <w:sz w:val="20"/>
+          <w:highlight w:val="white"/>
+        </w:rPr>
+        <w:t xml:space="preserve"> </w:t>
+      </w:r>
+      <w:r>
+        <w:rPr>
+          <w:rFonts w:ascii="Courier New" w:hAnsi="Courier New" w:cs="Courier New"/>
+          <w:b/>
+          <w:bCs/>
+          <w:color w:val="0000FF"/>
+          <w:sz w:val="20"/>
+          <w:highlight w:val="white"/>
+        </w:rPr>
+        <w:t>Pour</w:t>
+      </w:r>
+    </w:p>
+    <w:p>
+      <w:pPr>
+        <w:autoSpaceDE w:val="0"/>
+        <w:autoSpaceDN w:val="0"/>
+        <w:adjustRightInd w:val="0"/>
+        <w:spacing w:after="0" w:line="240" w:lineRule="auto"/>
+        <w:jc w:val="left"/>
+        <w:rPr>
+          <w:rFonts w:ascii="Courier New" w:hAnsi="Courier New" w:cs="Courier New"/>
+          <w:color w:val="000000"/>
+          <w:sz w:val="20"/>
+          <w:highlight w:val="white"/>
+        </w:rPr>
+      </w:pPr>
+      <w:r>
+        <w:rPr>
+          <w:rFonts w:ascii="Courier New" w:hAnsi="Courier New" w:cs="Courier New"/>
+          <w:color w:val="000000"/>
+          <w:sz w:val="20"/>
+          <w:highlight w:val="white"/>
+        </w:rPr>
+        <w:tab/>
+      </w:r>
+    </w:p>
+    <w:p>
+      <w:pPr>
+        <w:autoSpaceDE w:val="0"/>
+        <w:autoSpaceDN w:val="0"/>
+        <w:adjustRightInd w:val="0"/>
+        <w:spacing w:after="0" w:line="240" w:lineRule="auto"/>
+        <w:jc w:val="left"/>
+        <w:rPr>
+          <w:rFonts w:ascii="Courier New" w:hAnsi="Courier New" w:cs="Courier New"/>
+          <w:color w:val="000000"/>
+          <w:sz w:val="20"/>
+          <w:highlight w:val="white"/>
+        </w:rPr>
+      </w:pPr>
+      <w:r>
+        <w:rPr>
+          <w:rFonts w:ascii="Courier New" w:hAnsi="Courier New" w:cs="Courier New"/>
+          <w:color w:val="000000"/>
+          <w:sz w:val="20"/>
+          <w:highlight w:val="white"/>
+        </w:rPr>
+        <w:tab/>
+        <w:t>Retrier la population</w:t>
+      </w:r>
+    </w:p>
+    <w:p>
+      <w:pPr>
+        <w:autoSpaceDE w:val="0"/>
+        <w:autoSpaceDN w:val="0"/>
+        <w:adjustRightInd w:val="0"/>
+        <w:spacing w:after="0" w:line="240" w:lineRule="auto"/>
+        <w:jc w:val="left"/>
+        <w:rPr>
+          <w:rFonts w:ascii="Courier New" w:hAnsi="Courier New" w:cs="Courier New"/>
+          <w:color w:val="000000"/>
+          <w:sz w:val="20"/>
+          <w:highlight w:val="white"/>
+        </w:rPr>
+      </w:pPr>
+      <w:r>
+        <w:rPr>
+          <w:rFonts w:ascii="Courier New" w:hAnsi="Courier New" w:cs="Courier New"/>
+          <w:color w:val="000000"/>
+          <w:sz w:val="20"/>
+          <w:highlight w:val="white"/>
+        </w:rPr>
+        <w:tab/>
+        <w:t>Retirer les individus en trop pour revenir au nombre initial</w:t>
+      </w:r>
+    </w:p>
+    <w:p>
+      <w:pPr>
+        <w:autoSpaceDE w:val="0"/>
+        <w:autoSpaceDN w:val="0"/>
+        <w:adjustRightInd w:val="0"/>
+        <w:spacing w:after="0" w:line="240" w:lineRule="auto"/>
+        <w:jc w:val="left"/>
+        <w:rPr>
+          <w:rFonts w:ascii="Courier New" w:hAnsi="Courier New" w:cs="Courier New"/>
+          <w:color w:val="000000"/>
+          <w:sz w:val="20"/>
+          <w:highlight w:val="white"/>
+        </w:rPr>
+      </w:pPr>
+    </w:p>
+    <w:p>
+      <w:pPr>
+        <w:autoSpaceDE w:val="0"/>
+        <w:autoSpaceDN w:val="0"/>
+        <w:adjustRightInd w:val="0"/>
+        <w:spacing w:after="0" w:line="240" w:lineRule="auto"/>
+        <w:jc w:val="left"/>
+        <w:rPr>
+          <w:rFonts w:ascii="Courier New" w:hAnsi="Courier New" w:cs="Courier New"/>
+          <w:color w:val="000000"/>
+          <w:sz w:val="20"/>
+          <w:highlight w:val="white"/>
+        </w:rPr>
+      </w:pPr>
+      <w:r>
+        <w:rPr>
+          <w:rFonts w:ascii="Courier New" w:hAnsi="Courier New" w:cs="Courier New"/>
+          <w:color w:val="000000"/>
+          <w:sz w:val="20"/>
+          <w:highlight w:val="white"/>
+        </w:rPr>
+        <w:tab/>
+      </w:r>
+      <w:r>
+        <w:rPr>
+          <w:rFonts w:ascii="Courier New" w:hAnsi="Courier New" w:cs="Courier New"/>
+          <w:b/>
+          <w:bCs/>
+          <w:color w:val="0000FF"/>
+          <w:sz w:val="20"/>
+          <w:highlight w:val="white"/>
+        </w:rPr>
+        <w:t>Si</w:t>
+      </w:r>
+      <w:r>
+        <w:rPr>
+          <w:rFonts w:ascii="Courier New" w:hAnsi="Courier New" w:cs="Courier New"/>
+          <w:color w:val="000000"/>
+          <w:sz w:val="20"/>
+          <w:highlight w:val="white"/>
+        </w:rPr>
+        <w:t xml:space="preserve"> </w:t>
+      </w:r>
+      <w:proofErr w:type="gramStart"/>
+      <w:r>
+        <w:rPr>
+          <w:rFonts w:ascii="Courier New" w:hAnsi="Courier New" w:cs="Courier New"/>
+          <w:color w:val="000000"/>
+          <w:sz w:val="20"/>
+          <w:highlight w:val="white"/>
+        </w:rPr>
+        <w:t>on a</w:t>
+      </w:r>
+      <w:proofErr w:type="gramEnd"/>
+      <w:r>
+        <w:rPr>
+          <w:rFonts w:ascii="Courier New" w:hAnsi="Courier New" w:cs="Courier New"/>
+          <w:color w:val="000000"/>
+          <w:sz w:val="20"/>
+          <w:highlight w:val="white"/>
+        </w:rPr>
+        <w:t xml:space="preserve"> pas amélioré la solution </w:t>
+      </w:r>
+      <w:r>
+        <w:rPr>
+          <w:rFonts w:ascii="Courier New" w:hAnsi="Courier New" w:cs="Courier New"/>
+          <w:color w:val="FF0080"/>
+          <w:sz w:val="20"/>
+          <w:highlight w:val="white"/>
+        </w:rPr>
+        <w:t>10</w:t>
+      </w:r>
+      <w:r>
+        <w:rPr>
+          <w:rFonts w:ascii="Courier New" w:hAnsi="Courier New" w:cs="Courier New"/>
+          <w:color w:val="000000"/>
+          <w:sz w:val="20"/>
+          <w:highlight w:val="white"/>
+        </w:rPr>
+        <w:t xml:space="preserve"> fois consécutives </w:t>
+      </w:r>
+      <w:r>
+        <w:rPr>
+          <w:rFonts w:ascii="Courier New" w:hAnsi="Courier New" w:cs="Courier New"/>
+          <w:b/>
+          <w:bCs/>
+          <w:color w:val="0000FF"/>
+          <w:sz w:val="20"/>
+          <w:highlight w:val="white"/>
+        </w:rPr>
+        <w:t>Alors</w:t>
+      </w:r>
+    </w:p>
+    <w:p>
+      <w:pPr>
+        <w:autoSpaceDE w:val="0"/>
+        <w:autoSpaceDN w:val="0"/>
+        <w:adjustRightInd w:val="0"/>
+        <w:spacing w:after="0" w:line="240" w:lineRule="auto"/>
+        <w:jc w:val="left"/>
+        <w:rPr>
+          <w:rFonts w:ascii="Courier New" w:hAnsi="Courier New" w:cs="Courier New"/>
+          <w:color w:val="000000"/>
+          <w:sz w:val="20"/>
+          <w:highlight w:val="white"/>
+        </w:rPr>
+      </w:pPr>
+      <w:r>
+        <w:rPr>
+          <w:rFonts w:ascii="Courier New" w:hAnsi="Courier New" w:cs="Courier New"/>
+          <w:color w:val="000000"/>
+          <w:sz w:val="20"/>
+          <w:highlight w:val="white"/>
+        </w:rPr>
+        <w:tab/>
+      </w:r>
+      <w:r>
+        <w:rPr>
+          <w:rFonts w:ascii="Courier New" w:hAnsi="Courier New" w:cs="Courier New"/>
+          <w:color w:val="000000"/>
+          <w:sz w:val="20"/>
+          <w:highlight w:val="white"/>
+        </w:rPr>
+        <w:tab/>
+        <w:t xml:space="preserve">On </w:t>
+      </w:r>
+      <w:proofErr w:type="spellStart"/>
+      <w:r>
+        <w:rPr>
+          <w:rFonts w:ascii="Courier New" w:hAnsi="Courier New" w:cs="Courier New"/>
+          <w:color w:val="000000"/>
+          <w:sz w:val="20"/>
+          <w:highlight w:val="white"/>
+        </w:rPr>
+        <w:t>regénère</w:t>
+      </w:r>
+      <w:proofErr w:type="spellEnd"/>
+      <w:r>
+        <w:rPr>
+          <w:rFonts w:ascii="Courier New" w:hAnsi="Courier New" w:cs="Courier New"/>
+          <w:color w:val="000000"/>
+          <w:sz w:val="20"/>
+          <w:highlight w:val="white"/>
+        </w:rPr>
+        <w:t xml:space="preserve"> aléatoirement les 90% de la population qui est "mauvaise"</w:t>
+      </w:r>
+    </w:p>
+    <w:p>
+      <w:pPr>
+        <w:autoSpaceDE w:val="0"/>
+        <w:autoSpaceDN w:val="0"/>
+        <w:adjustRightInd w:val="0"/>
+        <w:spacing w:after="0" w:line="240" w:lineRule="auto"/>
+        <w:jc w:val="left"/>
+        <w:rPr>
+          <w:rFonts w:ascii="Courier New" w:hAnsi="Courier New" w:cs="Courier New"/>
+          <w:color w:val="000000"/>
+          <w:sz w:val="20"/>
+          <w:highlight w:val="white"/>
+        </w:rPr>
+      </w:pPr>
+      <w:r>
+        <w:rPr>
+          <w:rFonts w:ascii="Courier New" w:hAnsi="Courier New" w:cs="Courier New"/>
+          <w:color w:val="000000"/>
+          <w:sz w:val="20"/>
+          <w:highlight w:val="white"/>
+        </w:rPr>
+        <w:tab/>
+      </w:r>
+      <w:r>
+        <w:rPr>
+          <w:rFonts w:ascii="Courier New" w:hAnsi="Courier New" w:cs="Courier New"/>
+          <w:b/>
+          <w:bCs/>
+          <w:color w:val="0000FF"/>
+          <w:sz w:val="20"/>
+          <w:highlight w:val="white"/>
+        </w:rPr>
+        <w:t>Fin</w:t>
+      </w:r>
+      <w:r>
+        <w:rPr>
+          <w:rFonts w:ascii="Courier New" w:hAnsi="Courier New" w:cs="Courier New"/>
+          <w:color w:val="000000"/>
+          <w:sz w:val="20"/>
+          <w:highlight w:val="white"/>
+        </w:rPr>
+        <w:t xml:space="preserve"> </w:t>
+      </w:r>
+      <w:r>
+        <w:rPr>
+          <w:rFonts w:ascii="Courier New" w:hAnsi="Courier New" w:cs="Courier New"/>
+          <w:b/>
+          <w:bCs/>
+          <w:color w:val="0000FF"/>
+          <w:sz w:val="20"/>
+          <w:highlight w:val="white"/>
+        </w:rPr>
+        <w:t>Si</w:t>
+      </w:r>
+    </w:p>
+    <w:p>
+      <w:pPr>
+        <w:autoSpaceDE w:val="0"/>
+        <w:autoSpaceDN w:val="0"/>
+        <w:adjustRightInd w:val="0"/>
+        <w:spacing w:after="0" w:line="240" w:lineRule="auto"/>
+        <w:jc w:val="left"/>
+        <w:rPr>
+          <w:rFonts w:ascii="Courier New" w:hAnsi="Courier New" w:cs="Courier New"/>
+          <w:color w:val="000000"/>
+          <w:sz w:val="20"/>
+          <w:highlight w:val="white"/>
+        </w:rPr>
+      </w:pPr>
+      <w:r>
+        <w:rPr>
+          <w:rFonts w:ascii="Courier New" w:hAnsi="Courier New" w:cs="Courier New"/>
+          <w:b/>
+          <w:bCs/>
+          <w:color w:val="0000FF"/>
+          <w:sz w:val="20"/>
+          <w:highlight w:val="white"/>
+        </w:rPr>
+        <w:t>Fin</w:t>
+      </w:r>
+      <w:r>
+        <w:rPr>
+          <w:rFonts w:ascii="Courier New" w:hAnsi="Courier New" w:cs="Courier New"/>
+          <w:color w:val="000000"/>
+          <w:sz w:val="20"/>
+          <w:highlight w:val="white"/>
+        </w:rPr>
+        <w:t xml:space="preserve"> </w:t>
+      </w:r>
+      <w:r>
+        <w:rPr>
+          <w:rFonts w:ascii="Courier New" w:hAnsi="Courier New" w:cs="Courier New"/>
+          <w:b/>
+          <w:bCs/>
+          <w:color w:val="0000FF"/>
+          <w:sz w:val="20"/>
+          <w:highlight w:val="white"/>
+        </w:rPr>
+        <w:t>Tant</w:t>
+      </w:r>
+      <w:r>
+        <w:rPr>
+          <w:rFonts w:ascii="Courier New" w:hAnsi="Courier New" w:cs="Courier New"/>
+          <w:color w:val="000000"/>
+          <w:sz w:val="20"/>
+          <w:highlight w:val="white"/>
+        </w:rPr>
+        <w:t xml:space="preserve"> </w:t>
+      </w:r>
+      <w:r>
+        <w:rPr>
+          <w:rFonts w:ascii="Courier New" w:hAnsi="Courier New" w:cs="Courier New"/>
+          <w:b/>
+          <w:bCs/>
+          <w:color w:val="0000FF"/>
+          <w:sz w:val="20"/>
+          <w:highlight w:val="white"/>
+        </w:rPr>
+        <w:t>que</w:t>
+      </w:r>
+    </w:p>
+    <w:p>
+      <w:pPr>
+        <w:autoSpaceDE w:val="0"/>
+        <w:autoSpaceDN w:val="0"/>
+        <w:adjustRightInd w:val="0"/>
+        <w:spacing w:after="0" w:line="240" w:lineRule="auto"/>
+        <w:jc w:val="left"/>
+        <w:rPr>
+          <w:rFonts w:ascii="Courier New" w:hAnsi="Courier New" w:cs="Courier New"/>
+          <w:color w:val="000000"/>
+          <w:sz w:val="20"/>
+          <w:highlight w:val="white"/>
+        </w:rPr>
+      </w:pPr>
+    </w:p>
+    <w:p>
+      <w:r>
+        <w:rPr>
+          <w:rFonts w:ascii="Courier New" w:hAnsi="Courier New" w:cs="Courier New"/>
+          <w:color w:val="000000"/>
+          <w:sz w:val="20"/>
+          <w:highlight w:val="white"/>
+        </w:rPr>
+        <w:t xml:space="preserve">Retourner le </w:t>
+      </w:r>
+      <w:proofErr w:type="spellStart"/>
+      <w:r>
+        <w:rPr>
+          <w:rFonts w:ascii="Courier New" w:hAnsi="Courier New" w:cs="Courier New"/>
+          <w:color w:val="000000"/>
+          <w:sz w:val="20"/>
+          <w:highlight w:val="white"/>
+        </w:rPr>
+        <w:t>makespan</w:t>
+      </w:r>
+      <w:proofErr w:type="spellEnd"/>
+    </w:p>
     <w:p>
       <w:pPr>
         <w:pStyle w:val="Titre3"/>
       </w:pPr>
-      <w:bookmarkStart w:id="19" w:name="_Toc436326151"/>
+      <w:bookmarkStart w:id="22" w:name="_Toc436326155"/>
       <w:r>
         <w:t>Implémentation</w:t>
       </w:r>
-      <w:bookmarkEnd w:id="19"/>
-    </w:p>
-    <w:p/>
-    <w:p>
-      <w:pPr>
-        <w:pStyle w:val="Titre2"/>
-      </w:pPr>
-      <w:bookmarkStart w:id="20" w:name="_Toc436326152"/>
-      <w:r>
-        <w:t>D – Algorithme génétique</w:t>
-      </w:r>
-      <w:bookmarkEnd w:id="20"/>
-      <w:r>
-        <w:t xml:space="preserve"> </w:t>
-      </w:r>
-    </w:p>
-    <w:p>
-      <w:pPr>
-        <w:pStyle w:val="Titre3"/>
-      </w:pPr>
-      <w:bookmarkStart w:id="21" w:name="_Toc436326153"/>
-      <w:r>
-        <w:t>Présentation</w:t>
-      </w:r>
-      <w:bookmarkEnd w:id="21"/>
-    </w:p>
-    <w:p/>
-    <w:p>
-      <w:pPr>
-        <w:pStyle w:val="Titre3"/>
-      </w:pPr>
-      <w:bookmarkStart w:id="22" w:name="_Toc436326154"/>
-      <w:r>
-        <w:t>Algorithme</w:t>
-      </w:r>
       <w:bookmarkEnd w:id="22"/>
     </w:p>
-    <w:p/>
-    <w:p>
-      <w:pPr>
-        <w:pStyle w:val="Titre3"/>
-      </w:pPr>
-      <w:bookmarkStart w:id="23" w:name="_Toc436326155"/>
-      <w:r>
-        <w:t>Implémentation</w:t>
-      </w:r>
+    <w:p>
+      <w:bookmarkStart w:id="23" w:name="_GoBack"/>
       <w:bookmarkEnd w:id="23"/>
     </w:p>
-    <w:p/>
     <w:p>
       <w:pPr>
         <w:pStyle w:val="Titre1"/>
@@ -4648,8 +6265,6 @@
       <w:bookmarkEnd w:id="25"/>
     </w:p>
     <w:p>
-      <w:bookmarkStart w:id="26" w:name="_GoBack"/>
-      <w:bookmarkEnd w:id="26"/>
       <w:r>
         <w:t xml:space="preserve">La finalité de ce projet est qu'il est très complet. En effet, nous avons dû réfléchir à l'organisation de nos différents </w:t>
       </w:r>
@@ -4704,15 +6319,7 @@
         <w:t>permise</w:t>
       </w:r>
       <w:r>
-        <w:t xml:space="preserve"> l’accélération du processus de détermination du résultat à une échelle inférieure. En effet, la méthode du vecteur de </w:t>
-      </w:r>
-      <w:proofErr w:type="spellStart"/>
-      <w:r>
-        <w:t>Bierwirth</w:t>
-      </w:r>
-      <w:proofErr w:type="spellEnd"/>
-      <w:r>
-        <w:t xml:space="preserve"> permet de représenter un graphe complexe dans un simple vecteur et la table de </w:t>
+        <w:t xml:space="preserve"> l’accélération du processus de détermination du résultat à une échelle inférieure. En effet, la méthode du vecteur de Bierwirth permet de représenter un graphe complexe dans un simple vecteur et la table de </w:t>
       </w:r>
       <w:proofErr w:type="spellStart"/>
       <w:r>
@@ -4797,7 +6404,7 @@
       <w:rPr>
         <w:noProof/>
       </w:rPr>
-      <w:t>9</w:t>
+      <w:t>8</w:t>
     </w:r>
     <w:r>
       <w:fldChar w:fldCharType="end"/>
@@ -4876,7 +6483,7 @@
             </wp:inline>
           </w:drawing>
         </mc:Choice>
-        <mc:Fallback xmlns:w16se="http://schemas.microsoft.com/office/word/2015/wordml/symex" xmlns:w15="http://schemas.microsoft.com/office/word/2012/wordml" xmlns:cx1="http://schemas.microsoft.com/office/drawing/2015/9/8/chartex" xmlns:cx="http://schemas.microsoft.com/office/drawing/2014/chartex">
+        <mc:Fallback xmlns:cx="http://schemas.microsoft.com/office/drawing/2014/chartex" xmlns:cx1="http://schemas.microsoft.com/office/drawing/2015/9/8/chartex" xmlns:w15="http://schemas.microsoft.com/office/word/2012/wordml" xmlns:w16se="http://schemas.microsoft.com/office/word/2015/wordml/symex">
           <w:pict>
             <v:oval w14:anchorId="1ACE6182" id="Ellipse 12" o:spid="_x0000_s1026" style="width:7.2pt;height:7.2pt;flip:x;visibility:visible;mso-wrap-style:square;mso-left-percent:-10001;mso-top-percent:-10001;mso-position-horizontal:absolute;mso-position-horizontal-relative:char;mso-position-vertical:absolute;mso-position-vertical-relative:line;mso-left-percent:-10001;mso-top-percent:-10001;v-text-anchor:top" o:gfxdata="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" filled="f" fillcolor="#ff7d26" strokecolor="#53548a [3204]" strokeweight="3pt">
               <v:stroke linestyle="thinThin"/>
@@ -5018,7 +6625,7 @@
             </wp:anchor>
           </w:drawing>
         </mc:Choice>
-        <mc:Fallback xmlns:w16se="http://schemas.microsoft.com/office/word/2015/wordml/symex" xmlns:w15="http://schemas.microsoft.com/office/word/2012/wordml" xmlns:cx1="http://schemas.microsoft.com/office/drawing/2015/9/8/chartex" xmlns:cx="http://schemas.microsoft.com/office/drawing/2014/chartex">
+        <mc:Fallback xmlns:cx="http://schemas.microsoft.com/office/drawing/2014/chartex" xmlns:cx1="http://schemas.microsoft.com/office/drawing/2015/9/8/chartex" xmlns:w15="http://schemas.microsoft.com/office/word/2012/wordml" xmlns:w16se="http://schemas.microsoft.com/office/word/2015/wordml/symex">
           <w:pict>
             <v:shapetype w14:anchorId="27765A1E" id="_x0000_t32" coordsize="21600,21600" o:spt="32" o:oned="t" path="m,l21600,21600e" filled="f">
               <v:path arrowok="t" fillok="f" o:connecttype="none"/>
@@ -8635,6 +10242,544 @@
     <w:rsid w:val="00031578"/>
   </w:style>
 </w:styles>
+</file>
+
+<file path=word/glossary/document.xml><?xml version="1.0" encoding="utf-8"?>
+<w:glossaryDocument xmlns:wpc="http://schemas.microsoft.com/office/word/2010/wordprocessingCanvas" xmlns:mc="http://schemas.openxmlformats.org/markup-compatibility/2006" xmlns:o="urn:schemas-microsoft-com:office:office" xmlns:r="http://schemas.openxmlformats.org/officeDocument/2006/relationships" xmlns:m="http://schemas.openxmlformats.org/officeDocument/2006/math" xmlns:v="urn:schemas-microsoft-com:vml" xmlns:wp14="http://schemas.microsoft.com/office/word/2010/wordprocessingDrawing" xmlns:wp="http://schemas.openxmlformats.org/drawingml/2006/wordprocessingDrawing" xmlns:w10="urn:schemas-microsoft-com:office:word" xmlns:w="http://schemas.openxmlformats.org/wordprocessingml/2006/main" xmlns:w14="http://schemas.microsoft.com/office/word/2010/wordml" xmlns:wpg="http://schemas.microsoft.com/office/word/2010/wordprocessingGroup" xmlns:wpi="http://schemas.microsoft.com/office/word/2010/wordprocessingInk" xmlns:wne="http://schemas.microsoft.com/office/word/2006/wordml" xmlns:wps="http://schemas.microsoft.com/office/word/2010/wordprocessingShape" mc:Ignorable="w14 wp14"/>
+</file>
+
+<file path=word/glossary/fontTable.xml><?xml version="1.0" encoding="utf-8"?>
+<w:fonts xmlns:mc="http://schemas.openxmlformats.org/markup-compatibility/2006" xmlns:r="http://schemas.openxmlformats.org/officeDocument/2006/relationships" xmlns:w="http://schemas.openxmlformats.org/wordprocessingml/2006/main" xmlns:w14="http://schemas.microsoft.com/office/word/2010/wordml" mc:Ignorable="w14">
+  <w:font w:name="Wingdings 2">
+    <w:panose1 w:val="05020102010507070707"/>
+    <w:charset w:val="02"/>
+    <w:family w:val="roman"/>
+    <w:pitch w:val="variable"/>
+    <w:sig w:usb0="00000000" w:usb1="10000000" w:usb2="00000000" w:usb3="00000000" w:csb0="80000000" w:csb1="00000000"/>
+  </w:font>
+  <w:font w:name="Times New Roman">
+    <w:panose1 w:val="02020603050405020304"/>
+    <w:charset w:val="00"/>
+    <w:family w:val="roman"/>
+    <w:pitch w:val="variable"/>
+    <w:sig w:usb0="E0002EFF" w:usb1="C0007843" w:usb2="00000009" w:usb3="00000000" w:csb0="000001FF" w:csb1="00000000"/>
+  </w:font>
+  <w:font w:name="Symbol">
+    <w:panose1 w:val="05050102010706020507"/>
+    <w:charset w:val="02"/>
+    <w:family w:val="roman"/>
+    <w:pitch w:val="variable"/>
+    <w:sig w:usb0="00000000" w:usb1="10000000" w:usb2="00000000" w:usb3="00000000" w:csb0="80000000" w:csb1="00000000"/>
+  </w:font>
+  <w:font w:name="Wingdings">
+    <w:panose1 w:val="05000000000000000000"/>
+    <w:charset w:val="02"/>
+    <w:family w:val="auto"/>
+    <w:pitch w:val="variable"/>
+    <w:sig w:usb0="00000000" w:usb1="10000000" w:usb2="00000000" w:usb3="00000000" w:csb0="80000000" w:csb1="00000000"/>
+  </w:font>
+  <w:font w:name="Georgia">
+    <w:panose1 w:val="02040502050405020303"/>
+    <w:charset w:val="00"/>
+    <w:family w:val="roman"/>
+    <w:pitch w:val="variable"/>
+    <w:sig w:usb0="00000287" w:usb1="00000000" w:usb2="00000000" w:usb3="00000000" w:csb0="0000009F" w:csb1="00000000"/>
+  </w:font>
+  <w:font w:name="Courier New">
+    <w:panose1 w:val="02070309020205020404"/>
+    <w:charset w:val="00"/>
+    <w:family w:val="modern"/>
+    <w:pitch w:val="fixed"/>
+    <w:sig w:usb0="E0002EFF" w:usb1="C0007843" w:usb2="00000009" w:usb3="00000000" w:csb0="000001FF" w:csb1="00000000"/>
+  </w:font>
+  <w:font w:name="Trebuchet MS">
+    <w:panose1 w:val="020B0603020202020204"/>
+    <w:charset w:val="00"/>
+    <w:family w:val="swiss"/>
+    <w:pitch w:val="variable"/>
+    <w:sig w:usb0="00000687" w:usb1="00000000" w:usb2="00000000" w:usb3="00000000" w:csb0="0000009F" w:csb1="00000000"/>
+  </w:font>
+  <w:font w:name="Tahoma">
+    <w:panose1 w:val="020B0604030504040204"/>
+    <w:charset w:val="00"/>
+    <w:family w:val="swiss"/>
+    <w:pitch w:val="variable"/>
+    <w:sig w:usb0="E1002EFF" w:usb1="C000605B" w:usb2="00000029" w:usb3="00000000" w:csb0="000101FF" w:csb1="00000000"/>
+  </w:font>
+  <w:font w:name="Century Schoolbook">
+    <w:panose1 w:val="02040604050505020304"/>
+    <w:charset w:val="00"/>
+    <w:family w:val="roman"/>
+    <w:pitch w:val="variable"/>
+    <w:sig w:usb0="00000287" w:usb1="00000000" w:usb2="00000000" w:usb3="00000000" w:csb0="0000009F" w:csb1="00000000"/>
+  </w:font>
+  <w:font w:name="Cambria Math">
+    <w:panose1 w:val="02040503050406030204"/>
+    <w:charset w:val="00"/>
+    <w:family w:val="roman"/>
+    <w:pitch w:val="variable"/>
+    <w:sig w:usb0="E00002FF" w:usb1="420024FF" w:usb2="00000000" w:usb3="00000000" w:csb0="0000019F" w:csb1="00000000"/>
+  </w:font>
+  <w:font w:name="Calibri">
+    <w:panose1 w:val="020F0502020204030204"/>
+    <w:charset w:val="00"/>
+    <w:family w:val="swiss"/>
+    <w:pitch w:val="variable"/>
+    <w:sig w:usb0="E00002FF" w:usb1="4000ACFF" w:usb2="00000001" w:usb3="00000000" w:csb0="0000019F" w:csb1="00000000"/>
+  </w:font>
+  <w:font w:name="Cambria">
+    <w:panose1 w:val="02040503050406030204"/>
+    <w:charset w:val="00"/>
+    <w:family w:val="roman"/>
+    <w:pitch w:val="variable"/>
+    <w:sig w:usb0="E00002FF" w:usb1="400004FF" w:usb2="00000000" w:usb3="00000000" w:csb0="0000019F" w:csb1="00000000"/>
+  </w:font>
+</w:fonts>
+</file>
+
+<file path=word/glossary/settings.xml><?xml version="1.0" encoding="utf-8"?>
+<w:settings xmlns:mc="http://schemas.openxmlformats.org/markup-compatibility/2006" xmlns:o="urn:schemas-microsoft-com:office:office" xmlns:r="http://schemas.openxmlformats.org/officeDocument/2006/relationships" xmlns:m="http://schemas.openxmlformats.org/officeDocument/2006/math" xmlns:v="urn:schemas-microsoft-com:vml" xmlns:w10="urn:schemas-microsoft-com:office:word" xmlns:w="http://schemas.openxmlformats.org/wordprocessingml/2006/main" xmlns:w14="http://schemas.microsoft.com/office/word/2010/wordml" xmlns:sl="http://schemas.openxmlformats.org/schemaLibrary/2006/main" mc:Ignorable="w14">
+  <w:view w:val="normal"/>
+  <w:defaultTabStop w:val="708"/>
+  <w:hyphenationZone w:val="425"/>
+  <w:characterSpacingControl w:val="doNotCompress"/>
+  <w:compat>
+    <w:useFELayout/>
+    <w:compatSetting w:name="compatibilityMode" w:uri="http://schemas.microsoft.com/office/word" w:val="14"/>
+    <w:compatSetting w:name="overrideTableStyleFontSizeAndJustification" w:uri="http://schemas.microsoft.com/office/word" w:val="1"/>
+    <w:compatSetting w:name="enableOpenTypeFeatures" w:uri="http://schemas.microsoft.com/office/word" w:val="1"/>
+    <w:compatSetting w:name="doNotFlipMirrorIndents" w:uri="http://schemas.microsoft.com/office/word" w:val="1"/>
+  </w:compat>
+  <w:rsids>
+    <w:rsidRoot w:val="00E717CE"/>
+    <w:rsid w:val="00E717CE"/>
+    <w:rsid w:val="00FB6A7E"/>
+  </w:rsids>
+  <m:mathPr>
+    <m:mathFont m:val="Cambria Math"/>
+    <m:brkBin m:val="before"/>
+    <m:brkBinSub m:val="--"/>
+    <m:smallFrac m:val="0"/>
+    <m:dispDef/>
+    <m:lMargin m:val="0"/>
+    <m:rMargin m:val="0"/>
+    <m:defJc m:val="centerGroup"/>
+    <m:wrapIndent m:val="1440"/>
+    <m:intLim m:val="subSup"/>
+    <m:naryLim m:val="undOvr"/>
+  </m:mathPr>
+  <w:themeFontLang w:val="fr-FR"/>
+  <w:clrSchemeMapping w:bg1="light1" w:t1="dark1" w:bg2="light2" w:t2="dark2" w:accent1="accent1" w:accent2="accent2" w:accent3="accent3" w:accent4="accent4" w:accent5="accent5" w:accent6="accent6" w:hyperlink="hyperlink" w:followedHyperlink="followedHyperlink"/>
+  <w:decimalSymbol w:val=","/>
+  <w:listSeparator w:val=";"/>
+</w:settings>
+</file>
+
+<file path=word/glossary/styles.xml><?xml version="1.0" encoding="utf-8"?>
+<w:styles xmlns:mc="http://schemas.openxmlformats.org/markup-compatibility/2006" xmlns:r="http://schemas.openxmlformats.org/officeDocument/2006/relationships" xmlns:w="http://schemas.openxmlformats.org/wordprocessingml/2006/main" xmlns:w14="http://schemas.microsoft.com/office/word/2010/wordml" mc:Ignorable="w14">
+  <w:docDefaults>
+    <w:rPrDefault>
+      <w:rPr>
+        <w:rFonts w:asciiTheme="minorHAnsi" w:eastAsiaTheme="minorEastAsia" w:hAnsiTheme="minorHAnsi" w:cstheme="minorBidi"/>
+        <w:sz w:val="22"/>
+        <w:szCs w:val="22"/>
+        <w:lang w:val="fr-FR" w:eastAsia="fr-FR" w:bidi="ar-SA"/>
+      </w:rPr>
+    </w:rPrDefault>
+    <w:pPrDefault>
+      <w:pPr>
+        <w:spacing w:after="200" w:line="276" w:lineRule="auto"/>
+      </w:pPr>
+    </w:pPrDefault>
+  </w:docDefaults>
+  <w:latentStyles w:defLockedState="0" w:defUIPriority="99" w:defSemiHidden="1" w:defUnhideWhenUsed="1" w:defQFormat="0" w:count="267">
+    <w:lsdException w:name="Normal" w:semiHidden="0" w:uiPriority="0" w:unhideWhenUsed="0" w:qFormat="1"/>
+    <w:lsdException w:name="heading 1" w:semiHidden="0" w:uiPriority="9" w:unhideWhenUsed="0" w:qFormat="1"/>
+    <w:lsdException w:name="heading 2" w:uiPriority="9" w:qFormat="1"/>
+    <w:lsdException w:name="heading 3" w:uiPriority="9" w:qFormat="1"/>
+    <w:lsdException w:name="heading 4" w:uiPriority="9" w:qFormat="1"/>
+    <w:lsdException w:name="heading 5" w:uiPriority="9" w:qFormat="1"/>
+    <w:lsdException w:name="heading 6" w:uiPriority="9" w:qFormat="1"/>
+    <w:lsdException w:name="heading 7" w:uiPriority="9" w:qFormat="1"/>
+    <w:lsdException w:name="heading 8" w:uiPriority="9" w:qFormat="1"/>
+    <w:lsdException w:name="heading 9" w:uiPriority="9" w:qFormat="1"/>
+    <w:lsdException w:name="toc 1" w:uiPriority="39"/>
+    <w:lsdException w:name="toc 2" w:uiPriority="39"/>
+    <w:lsdException w:name="toc 3" w:uiPriority="39"/>
+    <w:lsdException w:name="toc 4" w:uiPriority="39"/>
+    <w:lsdException w:name="toc 5" w:uiPriority="39"/>
+    <w:lsdException w:name="toc 6" w:uiPriority="39"/>
+    <w:lsdException w:name="toc 7" w:uiPriority="39"/>
+    <w:lsdException w:name="toc 8" w:uiPriority="39"/>
+    <w:lsdException w:name="toc 9" w:uiPriority="39"/>
+    <w:lsdException w:name="caption" w:uiPriority="35" w:qFormat="1"/>
+    <w:lsdException w:name="Title" w:semiHidden="0" w:uiPriority="10" w:unhideWhenUsed="0" w:qFormat="1"/>
+    <w:lsdException w:name="Default Paragraph Font" w:uiPriority="1"/>
+    <w:lsdException w:name="Subtitle" w:semiHidden="0" w:uiPriority="11" w:unhideWhenUsed="0" w:qFormat="1"/>
+    <w:lsdException w:name="Strong" w:semiHidden="0" w:uiPriority="22" w:unhideWhenUsed="0" w:qFormat="1"/>
+    <w:lsdException w:name="Emphasis" w:semiHidden="0" w:uiPriority="20" w:unhideWhenUsed="0" w:qFormat="1"/>
+    <w:lsdException w:name="Table Grid" w:semiHidden="0" w:uiPriority="59" w:unhideWhenUsed="0"/>
+    <w:lsdException w:name="Placeholder Text" w:unhideWhenUsed="0"/>
+    <w:lsdException w:name="No Spacing" w:semiHidden="0" w:uiPriority="1" w:unhideWhenUsed="0" w:qFormat="1"/>
+    <w:lsdException w:name="Light Shading" w:semiHidden="0" w:uiPriority="60" w:unhideWhenUsed="0"/>
+    <w:lsdException w:name="Light List" w:semiHidden="0" w:uiPriority="61" w:unhideWhenUsed="0"/>
+    <w:lsdException w:name="Light Grid" w:semiHidden="0" w:uiPriority="62" w:unhideWhenUsed="0"/>
+    <w:lsdException w:name="Medium Shading 1" w:semiHidden="0" w:uiPriority="63" w:unhideWhenUsed="0"/>
+    <w:lsdException w:name="Medium Shading 2" w:semiHidden="0" w:uiPriority="64" w:unhideWhenUsed="0"/>
+    <w:lsdException w:name="Medium List 1" w:semiHidden="0" w:uiPriority="65" w:unhideWhenUsed="0"/>
+    <w:lsdException w:name="Medium List 2" w:semiHidden="0" w:uiPriority="66" w:unhideWhenUsed="0"/>
+    <w:lsdException w:name="Medium Grid 1" w:semiHidden="0" w:uiPriority="67" w:unhideWhenUsed="0"/>
+    <w:lsdException w:name="Medium Grid 2" w:semiHidden="0" w:uiPriority="68" w:unhideWhenUsed="0"/>
+    <w:lsdException w:name="Medium Grid 3" w:semiHidden="0" w:uiPriority="69" w:unhideWhenUsed="0"/>
+    <w:lsdException w:name="Dark List" w:semiHidden="0" w:uiPriority="70" w:unhideWhenUsed="0"/>
+    <w:lsdException w:name="Colorful Shading" w:semiHidden="0" w:uiPriority="71" w:unhideWhenUsed="0"/>
+    <w:lsdException w:name="Colorful List" w:semiHidden="0" w:uiPriority="72" w:unhideWhenUsed="0"/>
+    <w:lsdException w:name="Colorful Grid" w:semiHidden="0" w:uiPriority="73" w:unhideWhenUsed="0"/>
+    <w:lsdException w:name="Light Shading Accent 1" w:semiHidden="0" w:uiPriority="60" w:unhideWhenUsed="0"/>
+    <w:lsdException w:name="Light List Accent 1" w:semiHidden="0" w:uiPriority="61" w:unhideWhenUsed="0"/>
+    <w:lsdException w:name="Light Grid Accent 1" w:semiHidden="0" w:uiPriority="62" w:unhideWhenUsed="0"/>
+    <w:lsdException w:name="Medium Shading 1 Accent 1" w:semiHidden="0" w:uiPriority="63" w:unhideWhenUsed="0"/>
+    <w:lsdException w:name="Medium Shading 2 Accent 1" w:semiHidden="0" w:uiPriority="64" w:unhideWhenUsed="0"/>
+    <w:lsdException w:name="Medium List 1 Accent 1" w:semiHidden="0" w:uiPriority="65" w:unhideWhenUsed="0"/>
+    <w:lsdException w:name="Revision" w:unhideWhenUsed="0"/>
+    <w:lsdException w:name="List Paragraph" w:semiHidden="0" w:uiPriority="34" w:unhideWhenUsed="0" w:qFormat="1"/>
+    <w:lsdException w:name="Quote" w:semiHidden="0" w:uiPriority="29" w:unhideWhenUsed="0" w:qFormat="1"/>
+    <w:lsdException w:name="Intense Quote" w:semiHidden="0" w:uiPriority="30" w:unhideWhenUsed="0" w:qFormat="1"/>
+    <w:lsdException w:name="Medium List 2 Accent 1" w:semiHidden="0" w:uiPriority="66" w:unhideWhenUsed="0"/>
+    <w:lsdException w:name="Medium Grid 1 Accent 1" w:semiHidden="0" w:uiPriority="67" w:unhideWhenUsed="0"/>
+    <w:lsdException w:name="Medium Grid 2 Accent 1" w:semiHidden="0" w:uiPriority="68" w:unhideWhenUsed="0"/>
+    <w:lsdException w:name="Medium Grid 3 Accent 1" w:semiHidden="0" w:uiPriority="69" w:unhideWhenUsed="0"/>
+    <w:lsdException w:name="Dark List Accent 1" w:semiHidden="0" w:uiPriority="70" w:unhideWhenUsed="0"/>
+    <w:lsdException w:name="Colorful Shading Accent 1" w:semiHidden="0" w:uiPriority="71" w:unhideWhenUsed="0"/>
+    <w:lsdException w:name="Colorful List Accent 1" w:semiHidden="0" w:uiPriority="72" w:unhideWhenUsed="0"/>
+    <w:lsdException w:name="Colorful Grid Accent 1" w:semiHidden="0" w:uiPriority="73" w:unhideWhenUsed="0"/>
+    <w:lsdException w:name="Light Shading Accent 2" w:semiHidden="0" w:uiPriority="60" w:unhideWhenUsed="0"/>
+    <w:lsdException w:name="Light List Accent 2" w:semiHidden="0" w:uiPriority="61" w:unhideWhenUsed="0"/>
+    <w:lsdException w:name="Light Grid Accent 2" w:semiHidden="0" w:uiPriority="62" w:unhideWhenUsed="0"/>
+    <w:lsdException w:name="Medium Shading 1 Accent 2" w:semiHidden="0" w:uiPriority="63" w:unhideWhenUsed="0"/>
+    <w:lsdException w:name="Medium Shading 2 Accent 2" w:semiHidden="0" w:uiPriority="64" w:unhideWhenUsed="0"/>
+    <w:lsdException w:name="Medium List 1 Accent 2" w:semiHidden="0" w:uiPriority="65" w:unhideWhenUsed="0"/>
+    <w:lsdException w:name="Medium List 2 Accent 2" w:semiHidden="0" w:uiPriority="66" w:unhideWhenUsed="0"/>
+    <w:lsdException w:name="Medium Grid 1 Accent 2" w:semiHidden="0" w:uiPriority="67" w:unhideWhenUsed="0"/>
+    <w:lsdException w:name="Medium Grid 2 Accent 2" w:semiHidden="0" w:uiPriority="68" w:unhideWhenUsed="0"/>
+    <w:lsdException w:name="Medium Grid 3 Accent 2" w:semiHidden="0" w:uiPriority="69" w:unhideWhenUsed="0"/>
+    <w:lsdException w:name="Dark List Accent 2" w:semiHidden="0" w:uiPriority="70" w:unhideWhenUsed="0"/>
+    <w:lsdException w:name="Colorful Shading Accent 2" w:semiHidden="0" w:uiPriority="71" w:unhideWhenUsed="0"/>
+    <w:lsdException w:name="Colorful List Accent 2" w:semiHidden="0" w:uiPriority="72" w:unhideWhenUsed="0"/>
+    <w:lsdException w:name="Colorful Grid Accent 2" w:semiHidden="0" w:uiPriority="73" w:unhideWhenUsed="0"/>
+    <w:lsdException w:name="Light Shading Accent 3" w:semiHidden="0" w:uiPriority="60" w:unhideWhenUsed="0"/>
+    <w:lsdException w:name="Light List Accent 3" w:semiHidden="0" w:uiPriority="61" w:unhideWhenUsed="0"/>
+    <w:lsdException w:name="Light Grid Accent 3" w:semiHidden="0" w:uiPriority="62" w:unhideWhenUsed="0"/>
+    <w:lsdException w:name="Medium Shading 1 Accent 3" w:semiHidden="0" w:uiPriority="63" w:unhideWhenUsed="0"/>
+    <w:lsdException w:name="Medium Shading 2 Accent 3" w:semiHidden="0" w:uiPriority="64" w:unhideWhenUsed="0"/>
+    <w:lsdException w:name="Medium List 1 Accent 3" w:semiHidden="0" w:uiPriority="65" w:unhideWhenUsed="0"/>
+    <w:lsdException w:name="Medium List 2 Accent 3" w:semiHidden="0" w:uiPriority="66" w:unhideWhenUsed="0"/>
+    <w:lsdException w:name="Medium Grid 1 Accent 3" w:semiHidden="0" w:uiPriority="67" w:unhideWhenUsed="0"/>
+    <w:lsdException w:name="Medium Grid 2 Accent 3" w:semiHidden="0" w:uiPriority="68" w:unhideWhenUsed="0"/>
+    <w:lsdException w:name="Medium Grid 3 Accent 3" w:semiHidden="0" w:uiPriority="69" w:unhideWhenUsed="0"/>
+    <w:lsdException w:name="Dark List Accent 3" w:semiHidden="0" w:uiPriority="70" w:unhideWhenUsed="0"/>
+    <w:lsdException w:name="Colorful Shading Accent 3" w:semiHidden="0" w:uiPriority="71" w:unhideWhenUsed="0"/>
+    <w:lsdException w:name="Colorful List Accent 3" w:semiHidden="0" w:uiPriority="72" w:unhideWhenUsed="0"/>
+    <w:lsdException w:name="Colorful Grid Accent 3" w:semiHidden="0" w:uiPriority="73" w:unhideWhenUsed="0"/>
+    <w:lsdException w:name="Light Shading Accent 4" w:semiHidden="0" w:uiPriority="60" w:unhideWhenUsed="0"/>
+    <w:lsdException w:name="Light List Accent 4" w:semiHidden="0" w:uiPriority="61" w:unhideWhenUsed="0"/>
+    <w:lsdException w:name="Light Grid Accent 4" w:semiHidden="0" w:uiPriority="62" w:unhideWhenUsed="0"/>
+    <w:lsdException w:name="Medium Shading 1 Accent 4" w:semiHidden="0" w:uiPriority="63" w:unhideWhenUsed="0"/>
+    <w:lsdException w:name="Medium Shading 2 Accent 4" w:semiHidden="0" w:uiPriority="64" w:unhideWhenUsed="0"/>
+    <w:lsdException w:name="Medium List 1 Accent 4" w:semiHidden="0" w:uiPriority="65" w:unhideWhenUsed="0"/>
+    <w:lsdException w:name="Medium List 2 Accent 4" w:semiHidden="0" w:uiPriority="66" w:unhideWhenUsed="0"/>
+    <w:lsdException w:name="Medium Grid 1 Accent 4" w:semiHidden="0" w:uiPriority="67" w:unhideWhenUsed="0"/>
+    <w:lsdException w:name="Medium Grid 2 Accent 4" w:semiHidden="0" w:uiPriority="68" w:unhideWhenUsed="0"/>
+    <w:lsdException w:name="Medium Grid 3 Accent 4" w:semiHidden="0" w:uiPriority="69" w:unhideWhenUsed="0"/>
+    <w:lsdException w:name="Dark List Accent 4" w:semiHidden="0" w:uiPriority="70" w:unhideWhenUsed="0"/>
+    <w:lsdException w:name="Colorful Shading Accent 4" w:semiHidden="0" w:uiPriority="71" w:unhideWhenUsed="0"/>
+    <w:lsdException w:name="Colorful List Accent 4" w:semiHidden="0" w:uiPriority="72" w:unhideWhenUsed="0"/>
+    <w:lsdException w:name="Colorful Grid Accent 4" w:semiHidden="0" w:uiPriority="73" w:unhideWhenUsed="0"/>
+    <w:lsdException w:name="Light Shading Accent 5" w:semiHidden="0" w:uiPriority="60" w:unhideWhenUsed="0"/>
+    <w:lsdException w:name="Light List Accent 5" w:semiHidden="0" w:uiPriority="61" w:unhideWhenUsed="0"/>
+    <w:lsdException w:name="Light Grid Accent 5" w:semiHidden="0" w:uiPriority="62" w:unhideWhenUsed="0"/>
+    <w:lsdException w:name="Medium Shading 1 Accent 5" w:semiHidden="0" w:uiPriority="63" w:unhideWhenUsed="0"/>
+    <w:lsdException w:name="Medium Shading 2 Accent 5" w:semiHidden="0" w:uiPriority="64" w:unhideWhenUsed="0"/>
+    <w:lsdException w:name="Medium List 1 Accent 5" w:semiHidden="0" w:uiPriority="65" w:unhideWhenUsed="0"/>
+    <w:lsdException w:name="Medium List 2 Accent 5" w:semiHidden="0" w:uiPriority="66" w:unhideWhenUsed="0"/>
+    <w:lsdException w:name="Medium Grid 1 Accent 5" w:semiHidden="0" w:uiPriority="67" w:unhideWhenUsed="0"/>
+    <w:lsdException w:name="Medium Grid 2 Accent 5" w:semiHidden="0" w:uiPriority="68" w:unhideWhenUsed="0"/>
+    <w:lsdException w:name="Medium Grid 3 Accent 5" w:semiHidden="0" w:uiPriority="69" w:unhideWhenUsed="0"/>
+    <w:lsdException w:name="Dark List Accent 5" w:semiHidden="0" w:uiPriority="70" w:unhideWhenUsed="0"/>
+    <w:lsdException w:name="Colorful Shading Accent 5" w:semiHidden="0" w:uiPriority="71" w:unhideWhenUsed="0"/>
+    <w:lsdException w:name="Colorful List Accent 5" w:semiHidden="0" w:uiPriority="72" w:unhideWhenUsed="0"/>
+    <w:lsdException w:name="Colorful Grid Accent 5" w:semiHidden="0" w:uiPriority="73" w:unhideWhenUsed="0"/>
+    <w:lsdException w:name="Light Shading Accent 6" w:semiHidden="0" w:uiPriority="60" w:unhideWhenUsed="0"/>
+    <w:lsdException w:name="Light List Accent 6" w:semiHidden="0" w:uiPriority="61" w:unhideWhenUsed="0"/>
+    <w:lsdException w:name="Light Grid Accent 6" w:semiHidden="0" w:uiPriority="62" w:unhideWhenUsed="0"/>
+    <w:lsdException w:name="Medium Shading 1 Accent 6" w:semiHidden="0" w:uiPriority="63" w:unhideWhenUsed="0"/>
+    <w:lsdException w:name="Medium Shading 2 Accent 6" w:semiHidden="0" w:uiPriority="64" w:unhideWhenUsed="0"/>
+    <w:lsdException w:name="Medium List 1 Accent 6" w:semiHidden="0" w:uiPriority="65" w:unhideWhenUsed="0"/>
+    <w:lsdException w:name="Medium List 2 Accent 6" w:semiHidden="0" w:uiPriority="66" w:unhideWhenUsed="0"/>
+    <w:lsdException w:name="Medium Grid 1 Accent 6" w:semiHidden="0" w:uiPriority="67" w:unhideWhenUsed="0"/>
+    <w:lsdException w:name="Medium Grid 2 Accent 6" w:semiHidden="0" w:uiPriority="68" w:unhideWhenUsed="0"/>
+    <w:lsdException w:name="Medium Grid 3 Accent 6" w:semiHidden="0" w:uiPriority="69" w:unhideWhenUsed="0"/>
+    <w:lsdException w:name="Dark List Accent 6" w:semiHidden="0" w:uiPriority="70" w:unhideWhenUsed="0"/>
+    <w:lsdException w:name="Colorful Shading Accent 6" w:semiHidden="0" w:uiPriority="71" w:unhideWhenUsed="0"/>
+    <w:lsdException w:name="Colorful List Accent 6" w:semiHidden="0" w:uiPriority="72" w:unhideWhenUsed="0"/>
+    <w:lsdException w:name="Colorful Grid Accent 6" w:semiHidden="0" w:uiPriority="73" w:unhideWhenUsed="0"/>
+    <w:lsdException w:name="Subtle Emphasis" w:semiHidden="0" w:uiPriority="19" w:unhideWhenUsed="0" w:qFormat="1"/>
+    <w:lsdException w:name="Intense Emphasis" w:semiHidden="0" w:uiPriority="21" w:unhideWhenUsed="0" w:qFormat="1"/>
+    <w:lsdException w:name="Subtle Reference" w:semiHidden="0" w:uiPriority="31" w:unhideWhenUsed="0" w:qFormat="1"/>
+    <w:lsdException w:name="Intense Reference" w:semiHidden="0" w:uiPriority="32" w:unhideWhenUsed="0" w:qFormat="1"/>
+    <w:lsdException w:name="Book Title" w:semiHidden="0" w:uiPriority="33" w:unhideWhenUsed="0" w:qFormat="1"/>
+    <w:lsdException w:name="Bibliography" w:uiPriority="37"/>
+    <w:lsdException w:name="TOC Heading" w:uiPriority="39" w:qFormat="1"/>
+  </w:latentStyles>
+  <w:style w:type="paragraph" w:default="1" w:styleId="Normal">
+    <w:name w:val="Normal"/>
+    <w:qFormat/>
+  </w:style>
+  <w:style w:type="character" w:default="1" w:styleId="Policepardfaut">
+    <w:name w:val="Default Paragraph Font"/>
+    <w:uiPriority w:val="1"/>
+    <w:semiHidden/>
+    <w:unhideWhenUsed/>
+  </w:style>
+  <w:style w:type="table" w:default="1" w:styleId="TableauNormal">
+    <w:name w:val="Normal Table"/>
+    <w:uiPriority w:val="99"/>
+    <w:semiHidden/>
+    <w:unhideWhenUsed/>
+    <w:tblPr>
+      <w:tblInd w:w="0" w:type="dxa"/>
+      <w:tblCellMar>
+        <w:top w:w="0" w:type="dxa"/>
+        <w:left w:w="108" w:type="dxa"/>
+        <w:bottom w:w="0" w:type="dxa"/>
+        <w:right w:w="108" w:type="dxa"/>
+      </w:tblCellMar>
+    </w:tblPr>
+  </w:style>
+  <w:style w:type="numbering" w:default="1" w:styleId="Aucuneliste">
+    <w:name w:val="No List"/>
+    <w:uiPriority w:val="99"/>
+    <w:semiHidden/>
+    <w:unhideWhenUsed/>
+  </w:style>
+  <w:style w:type="character" w:styleId="Textedelespacerserv">
+    <w:name w:val="Placeholder Text"/>
+    <w:basedOn w:val="Policepardfaut"/>
+    <w:uiPriority w:val="99"/>
+    <w:unhideWhenUsed/>
+    <w:rsid w:val="00E717CE"/>
+    <w:rPr>
+      <w:color w:val="808080"/>
+    </w:rPr>
+  </w:style>
+</w:styles>
+</file>
+
+<file path=word/glossary/stylesWithEffects.xml><?xml version="1.0" encoding="utf-8"?>
+<w:styles xmlns:wpc="http://schemas.microsoft.com/office/word/2010/wordprocessingCanvas" xmlns:mc="http://schemas.openxmlformats.org/markup-compatibility/2006" xmlns:o="urn:schemas-microsoft-com:office:office" xmlns:r="http://schemas.openxmlformats.org/officeDocument/2006/relationships" xmlns:m="http://schemas.openxmlformats.org/officeDocument/2006/math" xmlns:v="urn:schemas-microsoft-com:vml" xmlns:wp14="http://schemas.microsoft.com/office/word/2010/wordprocessingDrawing" xmlns:wp="http://schemas.openxmlformats.org/drawingml/2006/wordprocessingDrawing" xmlns:w10="urn:schemas-microsoft-com:office:word" xmlns:w="http://schemas.openxmlformats.org/wordprocessingml/2006/main" xmlns:w14="http://schemas.microsoft.com/office/word/2010/wordml" xmlns:wpg="http://schemas.microsoft.com/office/word/2010/wordprocessingGroup" xmlns:wpi="http://schemas.microsoft.com/office/word/2010/wordprocessingInk" xmlns:wne="http://schemas.microsoft.com/office/word/2006/wordml" xmlns:wps="http://schemas.microsoft.com/office/word/2010/wordprocessingShape" mc:Ignorable="w14 wp14">
+  <w:docDefaults>
+    <w:rPrDefault>
+      <w:rPr>
+        <w:rFonts w:asciiTheme="minorHAnsi" w:eastAsiaTheme="minorEastAsia" w:hAnsiTheme="minorHAnsi" w:cstheme="minorBidi"/>
+        <w:sz w:val="22"/>
+        <w:szCs w:val="22"/>
+        <w:lang w:val="fr-FR" w:eastAsia="fr-FR" w:bidi="ar-SA"/>
+      </w:rPr>
+    </w:rPrDefault>
+    <w:pPrDefault>
+      <w:pPr>
+        <w:spacing w:after="200" w:line="276" w:lineRule="auto"/>
+      </w:pPr>
+    </w:pPrDefault>
+  </w:docDefaults>
+  <w:latentStyles w:defLockedState="0" w:defUIPriority="99" w:defSemiHidden="1" w:defUnhideWhenUsed="1" w:defQFormat="0" w:count="267">
+    <w:lsdException w:name="Normal" w:semiHidden="0" w:uiPriority="0" w:unhideWhenUsed="0" w:qFormat="1"/>
+    <w:lsdException w:name="heading 1" w:semiHidden="0" w:uiPriority="9" w:unhideWhenUsed="0" w:qFormat="1"/>
+    <w:lsdException w:name="heading 2" w:uiPriority="9" w:qFormat="1"/>
+    <w:lsdException w:name="heading 3" w:uiPriority="9" w:qFormat="1"/>
+    <w:lsdException w:name="heading 4" w:uiPriority="9" w:qFormat="1"/>
+    <w:lsdException w:name="heading 5" w:uiPriority="9" w:qFormat="1"/>
+    <w:lsdException w:name="heading 6" w:uiPriority="9" w:qFormat="1"/>
+    <w:lsdException w:name="heading 7" w:uiPriority="9" w:qFormat="1"/>
+    <w:lsdException w:name="heading 8" w:uiPriority="9" w:qFormat="1"/>
+    <w:lsdException w:name="heading 9" w:uiPriority="9" w:qFormat="1"/>
+    <w:lsdException w:name="toc 1" w:uiPriority="39"/>
+    <w:lsdException w:name="toc 2" w:uiPriority="39"/>
+    <w:lsdException w:name="toc 3" w:uiPriority="39"/>
+    <w:lsdException w:name="toc 4" w:uiPriority="39"/>
+    <w:lsdException w:name="toc 5" w:uiPriority="39"/>
+    <w:lsdException w:name="toc 6" w:uiPriority="39"/>
+    <w:lsdException w:name="toc 7" w:uiPriority="39"/>
+    <w:lsdException w:name="toc 8" w:uiPriority="39"/>
+    <w:lsdException w:name="toc 9" w:uiPriority="39"/>
+    <w:lsdException w:name="caption" w:uiPriority="35" w:qFormat="1"/>
+    <w:lsdException w:name="Title" w:semiHidden="0" w:uiPriority="10" w:unhideWhenUsed="0" w:qFormat="1"/>
+    <w:lsdException w:name="Default Paragraph Font" w:uiPriority="1"/>
+    <w:lsdException w:name="Subtitle" w:semiHidden="0" w:uiPriority="11" w:unhideWhenUsed="0" w:qFormat="1"/>
+    <w:lsdException w:name="Strong" w:semiHidden="0" w:uiPriority="22" w:unhideWhenUsed="0" w:qFormat="1"/>
+    <w:lsdException w:name="Emphasis" w:semiHidden="0" w:uiPriority="20" w:unhideWhenUsed="0" w:qFormat="1"/>
+    <w:lsdException w:name="Table Grid" w:semiHidden="0" w:uiPriority="59" w:unhideWhenUsed="0"/>
+    <w:lsdException w:name="Placeholder Text" w:unhideWhenUsed="0"/>
+    <w:lsdException w:name="No Spacing" w:semiHidden="0" w:uiPriority="1" w:unhideWhenUsed="0" w:qFormat="1"/>
+    <w:lsdException w:name="Light Shading" w:semiHidden="0" w:uiPriority="60" w:unhideWhenUsed="0"/>
+    <w:lsdException w:name="Light List" w:semiHidden="0" w:uiPriority="61" w:unhideWhenUsed="0"/>
+    <w:lsdException w:name="Light Grid" w:semiHidden="0" w:uiPriority="62" w:unhideWhenUsed="0"/>
+    <w:lsdException w:name="Medium Shading 1" w:semiHidden="0" w:uiPriority="63" w:unhideWhenUsed="0"/>
+    <w:lsdException w:name="Medium Shading 2" w:semiHidden="0" w:uiPriority="64" w:unhideWhenUsed="0"/>
+    <w:lsdException w:name="Medium List 1" w:semiHidden="0" w:uiPriority="65" w:unhideWhenUsed="0"/>
+    <w:lsdException w:name="Medium List 2" w:semiHidden="0" w:uiPriority="66" w:unhideWhenUsed="0"/>
+    <w:lsdException w:name="Medium Grid 1" w:semiHidden="0" w:uiPriority="67" w:unhideWhenUsed="0"/>
+    <w:lsdException w:name="Medium Grid 2" w:semiHidden="0" w:uiPriority="68" w:unhideWhenUsed="0"/>
+    <w:lsdException w:name="Medium Grid 3" w:semiHidden="0" w:uiPriority="69" w:unhideWhenUsed="0"/>
+    <w:lsdException w:name="Dark List" w:semiHidden="0" w:uiPriority="70" w:unhideWhenUsed="0"/>
+    <w:lsdException w:name="Colorful Shading" w:semiHidden="0" w:uiPriority="71" w:unhideWhenUsed="0"/>
+    <w:lsdException w:name="Colorful List" w:semiHidden="0" w:uiPriority="72" w:unhideWhenUsed="0"/>
+    <w:lsdException w:name="Colorful Grid" w:semiHidden="0" w:uiPriority="73" w:unhideWhenUsed="0"/>
+    <w:lsdException w:name="Light Shading Accent 1" w:semiHidden="0" w:uiPriority="60" w:unhideWhenUsed="0"/>
+    <w:lsdException w:name="Light List Accent 1" w:semiHidden="0" w:uiPriority="61" w:unhideWhenUsed="0"/>
+    <w:lsdException w:name="Light Grid Accent 1" w:semiHidden="0" w:uiPriority="62" w:unhideWhenUsed="0"/>
+    <w:lsdException w:name="Medium Shading 1 Accent 1" w:semiHidden="0" w:uiPriority="63" w:unhideWhenUsed="0"/>
+    <w:lsdException w:name="Medium Shading 2 Accent 1" w:semiHidden="0" w:uiPriority="64" w:unhideWhenUsed="0"/>
+    <w:lsdException w:name="Medium List 1 Accent 1" w:semiHidden="0" w:uiPriority="65" w:unhideWhenUsed="0"/>
+    <w:lsdException w:name="Revision" w:unhideWhenUsed="0"/>
+    <w:lsdException w:name="List Paragraph" w:semiHidden="0" w:uiPriority="34" w:unhideWhenUsed="0" w:qFormat="1"/>
+    <w:lsdException w:name="Quote" w:semiHidden="0" w:uiPriority="29" w:unhideWhenUsed="0" w:qFormat="1"/>
+    <w:lsdException w:name="Intense Quote" w:semiHidden="0" w:uiPriority="30" w:unhideWhenUsed="0" w:qFormat="1"/>
+    <w:lsdException w:name="Medium List 2 Accent 1" w:semiHidden="0" w:uiPriority="66" w:unhideWhenUsed="0"/>
+    <w:lsdException w:name="Medium Grid 1 Accent 1" w:semiHidden="0" w:uiPriority="67" w:unhideWhenUsed="0"/>
+    <w:lsdException w:name="Medium Grid 2 Accent 1" w:semiHidden="0" w:uiPriority="68" w:unhideWhenUsed="0"/>
+    <w:lsdException w:name="Medium Grid 3 Accent 1" w:semiHidden="0" w:uiPriority="69" w:unhideWhenUsed="0"/>
+    <w:lsdException w:name="Dark List Accent 1" w:semiHidden="0" w:uiPriority="70" w:unhideWhenUsed="0"/>
+    <w:lsdException w:name="Colorful Shading Accent 1" w:semiHidden="0" w:uiPriority="71" w:unhideWhenUsed="0"/>
+    <w:lsdException w:name="Colorful List Accent 1" w:semiHidden="0" w:uiPriority="72" w:unhideWhenUsed="0"/>
+    <w:lsdException w:name="Colorful Grid Accent 1" w:semiHidden="0" w:uiPriority="73" w:unhideWhenUsed="0"/>
+    <w:lsdException w:name="Light Shading Accent 2" w:semiHidden="0" w:uiPriority="60" w:unhideWhenUsed="0"/>
+    <w:lsdException w:name="Light List Accent 2" w:semiHidden="0" w:uiPriority="61" w:unhideWhenUsed="0"/>
+    <w:lsdException w:name="Light Grid Accent 2" w:semiHidden="0" w:uiPriority="62" w:unhideWhenUsed="0"/>
+    <w:lsdException w:name="Medium Shading 1 Accent 2" w:semiHidden="0" w:uiPriority="63" w:unhideWhenUsed="0"/>
+    <w:lsdException w:name="Medium Shading 2 Accent 2" w:semiHidden="0" w:uiPriority="64" w:unhideWhenUsed="0"/>
+    <w:lsdException w:name="Medium List 1 Accent 2" w:semiHidden="0" w:uiPriority="65" w:unhideWhenUsed="0"/>
+    <w:lsdException w:name="Medium List 2 Accent 2" w:semiHidden="0" w:uiPriority="66" w:unhideWhenUsed="0"/>
+    <w:lsdException w:name="Medium Grid 1 Accent 2" w:semiHidden="0" w:uiPriority="67" w:unhideWhenUsed="0"/>
+    <w:lsdException w:name="Medium Grid 2 Accent 2" w:semiHidden="0" w:uiPriority="68" w:unhideWhenUsed="0"/>
+    <w:lsdException w:name="Medium Grid 3 Accent 2" w:semiHidden="0" w:uiPriority="69" w:unhideWhenUsed="0"/>
+    <w:lsdException w:name="Dark List Accent 2" w:semiHidden="0" w:uiPriority="70" w:unhideWhenUsed="0"/>
+    <w:lsdException w:name="Colorful Shading Accent 2" w:semiHidden="0" w:uiPriority="71" w:unhideWhenUsed="0"/>
+    <w:lsdException w:name="Colorful List Accent 2" w:semiHidden="0" w:uiPriority="72" w:unhideWhenUsed="0"/>
+    <w:lsdException w:name="Colorful Grid Accent 2" w:semiHidden="0" w:uiPriority="73" w:unhideWhenUsed="0"/>
+    <w:lsdException w:name="Light Shading Accent 3" w:semiHidden="0" w:uiPriority="60" w:unhideWhenUsed="0"/>
+    <w:lsdException w:name="Light List Accent 3" w:semiHidden="0" w:uiPriority="61" w:unhideWhenUsed="0"/>
+    <w:lsdException w:name="Light Grid Accent 3" w:semiHidden="0" w:uiPriority="62" w:unhideWhenUsed="0"/>
+    <w:lsdException w:name="Medium Shading 1 Accent 3" w:semiHidden="0" w:uiPriority="63" w:unhideWhenUsed="0"/>
+    <w:lsdException w:name="Medium Shading 2 Accent 3" w:semiHidden="0" w:uiPriority="64" w:unhideWhenUsed="0"/>
+    <w:lsdException w:name="Medium List 1 Accent 3" w:semiHidden="0" w:uiPriority="65" w:unhideWhenUsed="0"/>
+    <w:lsdException w:name="Medium List 2 Accent 3" w:semiHidden="0" w:uiPriority="66" w:unhideWhenUsed="0"/>
+    <w:lsdException w:name="Medium Grid 1 Accent 3" w:semiHidden="0" w:uiPriority="67" w:unhideWhenUsed="0"/>
+    <w:lsdException w:name="Medium Grid 2 Accent 3" w:semiHidden="0" w:uiPriority="68" w:unhideWhenUsed="0"/>
+    <w:lsdException w:name="Medium Grid 3 Accent 3" w:semiHidden="0" w:uiPriority="69" w:unhideWhenUsed="0"/>
+    <w:lsdException w:name="Dark List Accent 3" w:semiHidden="0" w:uiPriority="70" w:unhideWhenUsed="0"/>
+    <w:lsdException w:name="Colorful Shading Accent 3" w:semiHidden="0" w:uiPriority="71" w:unhideWhenUsed="0"/>
+    <w:lsdException w:name="Colorful List Accent 3" w:semiHidden="0" w:uiPriority="72" w:unhideWhenUsed="0"/>
+    <w:lsdException w:name="Colorful Grid Accent 3" w:semiHidden="0" w:uiPriority="73" w:unhideWhenUsed="0"/>
+    <w:lsdException w:name="Light Shading Accent 4" w:semiHidden="0" w:uiPriority="60" w:unhideWhenUsed="0"/>
+    <w:lsdException w:name="Light List Accent 4" w:semiHidden="0" w:uiPriority="61" w:unhideWhenUsed="0"/>
+    <w:lsdException w:name="Light Grid Accent 4" w:semiHidden="0" w:uiPriority="62" w:unhideWhenUsed="0"/>
+    <w:lsdException w:name="Medium Shading 1 Accent 4" w:semiHidden="0" w:uiPriority="63" w:unhideWhenUsed="0"/>
+    <w:lsdException w:name="Medium Shading 2 Accent 4" w:semiHidden="0" w:uiPriority="64" w:unhideWhenUsed="0"/>
+    <w:lsdException w:name="Medium List 1 Accent 4" w:semiHidden="0" w:uiPriority="65" w:unhideWhenUsed="0"/>
+    <w:lsdException w:name="Medium List 2 Accent 4" w:semiHidden="0" w:uiPriority="66" w:unhideWhenUsed="0"/>
+    <w:lsdException w:name="Medium Grid 1 Accent 4" w:semiHidden="0" w:uiPriority="67" w:unhideWhenUsed="0"/>
+    <w:lsdException w:name="Medium Grid 2 Accent 4" w:semiHidden="0" w:uiPriority="68" w:unhideWhenUsed="0"/>
+    <w:lsdException w:name="Medium Grid 3 Accent 4" w:semiHidden="0" w:uiPriority="69" w:unhideWhenUsed="0"/>
+    <w:lsdException w:name="Dark List Accent 4" w:semiHidden="0" w:uiPriority="70" w:unhideWhenUsed="0"/>
+    <w:lsdException w:name="Colorful Shading Accent 4" w:semiHidden="0" w:uiPriority="71" w:unhideWhenUsed="0"/>
+    <w:lsdException w:name="Colorful List Accent 4" w:semiHidden="0" w:uiPriority="72" w:unhideWhenUsed="0"/>
+    <w:lsdException w:name="Colorful Grid Accent 4" w:semiHidden="0" w:uiPriority="73" w:unhideWhenUsed="0"/>
+    <w:lsdException w:name="Light Shading Accent 5" w:semiHidden="0" w:uiPriority="60" w:unhideWhenUsed="0"/>
+    <w:lsdException w:name="Light List Accent 5" w:semiHidden="0" w:uiPriority="61" w:unhideWhenUsed="0"/>
+    <w:lsdException w:name="Light Grid Accent 5" w:semiHidden="0" w:uiPriority="62" w:unhideWhenUsed="0"/>
+    <w:lsdException w:name="Medium Shading 1 Accent 5" w:semiHidden="0" w:uiPriority="63" w:unhideWhenUsed="0"/>
+    <w:lsdException w:name="Medium Shading 2 Accent 5" w:semiHidden="0" w:uiPriority="64" w:unhideWhenUsed="0"/>
+    <w:lsdException w:name="Medium List 1 Accent 5" w:semiHidden="0" w:uiPriority="65" w:unhideWhenUsed="0"/>
+    <w:lsdException w:name="Medium List 2 Accent 5" w:semiHidden="0" w:uiPriority="66" w:unhideWhenUsed="0"/>
+    <w:lsdException w:name="Medium Grid 1 Accent 5" w:semiHidden="0" w:uiPriority="67" w:unhideWhenUsed="0"/>
+    <w:lsdException w:name="Medium Grid 2 Accent 5" w:semiHidden="0" w:uiPriority="68" w:unhideWhenUsed="0"/>
+    <w:lsdException w:name="Medium Grid 3 Accent 5" w:semiHidden="0" w:uiPriority="69" w:unhideWhenUsed="0"/>
+    <w:lsdException w:name="Dark List Accent 5" w:semiHidden="0" w:uiPriority="70" w:unhideWhenUsed="0"/>
+    <w:lsdException w:name="Colorful Shading Accent 5" w:semiHidden="0" w:uiPriority="71" w:unhideWhenUsed="0"/>
+    <w:lsdException w:name="Colorful List Accent 5" w:semiHidden="0" w:uiPriority="72" w:unhideWhenUsed="0"/>
+    <w:lsdException w:name="Colorful Grid Accent 5" w:semiHidden="0" w:uiPriority="73" w:unhideWhenUsed="0"/>
+    <w:lsdException w:name="Light Shading Accent 6" w:semiHidden="0" w:uiPriority="60" w:unhideWhenUsed="0"/>
+    <w:lsdException w:name="Light List Accent 6" w:semiHidden="0" w:uiPriority="61" w:unhideWhenUsed="0"/>
+    <w:lsdException w:name="Light Grid Accent 6" w:semiHidden="0" w:uiPriority="62" w:unhideWhenUsed="0"/>
+    <w:lsdException w:name="Medium Shading 1 Accent 6" w:semiHidden="0" w:uiPriority="63" w:unhideWhenUsed="0"/>
+    <w:lsdException w:name="Medium Shading 2 Accent 6" w:semiHidden="0" w:uiPriority="64" w:unhideWhenUsed="0"/>
+    <w:lsdException w:name="Medium List 1 Accent 6" w:semiHidden="0" w:uiPriority="65" w:unhideWhenUsed="0"/>
+    <w:lsdException w:name="Medium List 2 Accent 6" w:semiHidden="0" w:uiPriority="66" w:unhideWhenUsed="0"/>
+    <w:lsdException w:name="Medium Grid 1 Accent 6" w:semiHidden="0" w:uiPriority="67" w:unhideWhenUsed="0"/>
+    <w:lsdException w:name="Medium Grid 2 Accent 6" w:semiHidden="0" w:uiPriority="68" w:unhideWhenUsed="0"/>
+    <w:lsdException w:name="Medium Grid 3 Accent 6" w:semiHidden="0" w:uiPriority="69" w:unhideWhenUsed="0"/>
+    <w:lsdException w:name="Dark List Accent 6" w:semiHidden="0" w:uiPriority="70" w:unhideWhenUsed="0"/>
+    <w:lsdException w:name="Colorful Shading Accent 6" w:semiHidden="0" w:uiPriority="71" w:unhideWhenUsed="0"/>
+    <w:lsdException w:name="Colorful List Accent 6" w:semiHidden="0" w:uiPriority="72" w:unhideWhenUsed="0"/>
+    <w:lsdException w:name="Colorful Grid Accent 6" w:semiHidden="0" w:uiPriority="73" w:unhideWhenUsed="0"/>
+    <w:lsdException w:name="Subtle Emphasis" w:semiHidden="0" w:uiPriority="19" w:unhideWhenUsed="0" w:qFormat="1"/>
+    <w:lsdException w:name="Intense Emphasis" w:semiHidden="0" w:uiPriority="21" w:unhideWhenUsed="0" w:qFormat="1"/>
+    <w:lsdException w:name="Subtle Reference" w:semiHidden="0" w:uiPriority="31" w:unhideWhenUsed="0" w:qFormat="1"/>
+    <w:lsdException w:name="Intense Reference" w:semiHidden="0" w:uiPriority="32" w:unhideWhenUsed="0" w:qFormat="1"/>
+    <w:lsdException w:name="Book Title" w:semiHidden="0" w:uiPriority="33" w:unhideWhenUsed="0" w:qFormat="1"/>
+    <w:lsdException w:name="Bibliography" w:uiPriority="37"/>
+    <w:lsdException w:name="TOC Heading" w:uiPriority="39" w:qFormat="1"/>
+  </w:latentStyles>
+  <w:style w:type="paragraph" w:default="1" w:styleId="Normal">
+    <w:name w:val="Normal"/>
+    <w:qFormat/>
+  </w:style>
+  <w:style w:type="character" w:default="1" w:styleId="Policepardfaut">
+    <w:name w:val="Default Paragraph Font"/>
+    <w:uiPriority w:val="1"/>
+    <w:semiHidden/>
+    <w:unhideWhenUsed/>
+  </w:style>
+  <w:style w:type="table" w:default="1" w:styleId="TableauNormal">
+    <w:name w:val="Normal Table"/>
+    <w:uiPriority w:val="99"/>
+    <w:semiHidden/>
+    <w:unhideWhenUsed/>
+    <w:tblPr>
+      <w:tblInd w:w="0" w:type="dxa"/>
+      <w:tblCellMar>
+        <w:top w:w="0" w:type="dxa"/>
+        <w:left w:w="108" w:type="dxa"/>
+        <w:bottom w:w="0" w:type="dxa"/>
+        <w:right w:w="108" w:type="dxa"/>
+      </w:tblCellMar>
+    </w:tblPr>
+  </w:style>
+  <w:style w:type="numbering" w:default="1" w:styleId="Aucuneliste">
+    <w:name w:val="No List"/>
+    <w:uiPriority w:val="99"/>
+    <w:semiHidden/>
+    <w:unhideWhenUsed/>
+  </w:style>
+  <w:style w:type="character" w:styleId="Textedelespacerserv">
+    <w:name w:val="Placeholder Text"/>
+    <w:basedOn w:val="Policepardfaut"/>
+    <w:uiPriority w:val="99"/>
+    <w:unhideWhenUsed/>
+    <w:rsid w:val="00E717CE"/>
+    <w:rPr>
+      <w:color w:val="808080"/>
+    </w:rPr>
+  </w:style>
+</w:styles>
+</file>
+
+<file path=word/glossary/webSettings.xml><?xml version="1.0" encoding="utf-8"?>
+<w:webSettings xmlns:mc="http://schemas.openxmlformats.org/markup-compatibility/2006" xmlns:r="http://schemas.openxmlformats.org/officeDocument/2006/relationships" xmlns:w="http://schemas.openxmlformats.org/wordprocessingml/2006/main" xmlns:w14="http://schemas.microsoft.com/office/word/2010/wordml" mc:Ignorable="w14">
+  <w:optimizeForBrowser/>
+  <w:allowPNG/>
+</w:webSettings>
 </file>
 
 <file path=word/theme/theme1.xml><?xml version="1.0" encoding="utf-8"?>
@@ -8960,7 +11105,7 @@
 </file>
 
 <file path=customXml/itemProps3.xml><?xml version="1.0" encoding="utf-8"?>
-<ds:datastoreItem xmlns:ds="http://schemas.openxmlformats.org/officeDocument/2006/customXml" ds:itemID="{90080BE3-4724-4BCA-9260-18F905EA6A8C}">
+<ds:datastoreItem xmlns:ds="http://schemas.openxmlformats.org/officeDocument/2006/customXml" ds:itemID="{AEBF1954-49A1-4817-87AF-2BF9DC6AFAB9}">
   <ds:schemaRefs>
     <ds:schemaRef ds:uri="http://schemas.openxmlformats.org/officeDocument/2006/bibliography"/>
   </ds:schemaRefs>

</xml_diff>